<commit_message>
Initial changes to design doc (spell check, some layout)
</commit_message>
<xml_diff>
--- a/Updated_Design_Team_4.docx
+++ b/Updated_Design_Team_4.docx
@@ -191,7 +191,13 @@
         <w:t xml:space="preserve">Document commit service </w:t>
       </w:r>
       <w:r>
-        <w:t>from a client to commit a set of changes to the document, which will be allowed if the client’s token provided with those changes matches the expected token (ie, the token provided by the server granting access)</w:t>
+        <w:t>from a client to commit a set of changes to the document, which will be allowed if the client’s token provided with those changes matches the expected token (</w:t>
+      </w:r>
+      <w:r>
+        <w:t>i.e.</w:t>
+      </w:r>
+      <w:r>
+        <w:t>, the token provided by the server granting access)</w:t>
       </w:r>
     </w:p>
     <w:p>
@@ -278,7 +284,19 @@
         <w:t xml:space="preserve">50000 </w:t>
       </w:r>
       <w:r>
-        <w:t>will be used for the TCP messages.     As will be discussed below the protocol inheritantly supports multiple sessions, thus one port is sufficient to collect the data from multiple sessions</w:t>
+        <w:t>will be used for the TCP messages.     As will be discu</w:t>
+      </w:r>
+      <w:r>
+        <w:t xml:space="preserve">ssed below the protocol </w:t>
+      </w:r>
+      <w:r>
+        <w:t>inherent</w:t>
+      </w:r>
+      <w:r>
+        <w:t>ly</w:t>
+      </w:r>
+      <w:r>
+        <w:t xml:space="preserve"> supports multiple sessions, thus one port is sufficient to collect the data from multiple sessions</w:t>
       </w:r>
       <w:r>
         <w:t xml:space="preserve"> and likewise multiple documents</w:t>
@@ -359,19 +377,26 @@
           <w:b/>
           <w:u w:val="single"/>
         </w:rPr>
-        <w:t>Header PDU</w:t>
+        <w:t xml:space="preserve">Header </w:t>
+      </w:r>
+      <w:r>
+        <w:rPr>
+          <w:b/>
+          <w:u w:val="single"/>
+        </w:rPr>
+        <w:t>PDU</w:t>
       </w:r>
     </w:p>
     <w:tbl>
       <w:tblPr>
-        <w:tblW w:w="10224" w:type="dxa"/>
+        <w:tblW w:w="9715" w:type="dxa"/>
         <w:tblLook w:val="04A0" w:firstRow="1" w:lastRow="0" w:firstColumn="1" w:lastColumn="0" w:noHBand="0" w:noVBand="1"/>
       </w:tblPr>
       <w:tblGrid>
         <w:gridCol w:w="1435"/>
         <w:gridCol w:w="2610"/>
         <w:gridCol w:w="995"/>
-        <w:gridCol w:w="5184"/>
+        <w:gridCol w:w="4675"/>
       </w:tblGrid>
       <w:tr>
         <w:trPr>
@@ -494,7 +519,7 @@
         </w:tc>
         <w:tc>
           <w:tcPr>
-            <w:tcW w:w="5184" w:type="dxa"/>
+            <w:tcW w:w="4675" w:type="dxa"/>
             <w:tcBorders>
               <w:top w:val="single" w:sz="4" w:space="0" w:color="auto"/>
               <w:left w:val="nil"/>
@@ -532,7 +557,7 @@
       </w:tr>
       <w:tr>
         <w:trPr>
-          <w:trHeight w:val="630"/>
+          <w:trHeight w:val="377"/>
         </w:trPr>
         <w:tc>
           <w:tcPr>
@@ -633,7 +658,7 @@
         </w:tc>
         <w:tc>
           <w:tcPr>
-            <w:tcW w:w="5184" w:type="dxa"/>
+            <w:tcW w:w="4675" w:type="dxa"/>
             <w:tcBorders>
               <w:top w:val="nil"/>
               <w:left w:val="nil"/>
@@ -765,7 +790,7 @@
         </w:tc>
         <w:tc>
           <w:tcPr>
-            <w:tcW w:w="5184" w:type="dxa"/>
+            <w:tcW w:w="4675" w:type="dxa"/>
             <w:tcBorders>
               <w:top w:val="nil"/>
               <w:left w:val="nil"/>
@@ -898,7 +923,7 @@
         </w:tc>
         <w:tc>
           <w:tcPr>
-            <w:tcW w:w="5184" w:type="dxa"/>
+            <w:tcW w:w="4675" w:type="dxa"/>
             <w:tcBorders>
               <w:top w:val="nil"/>
               <w:left w:val="nil"/>
@@ -1031,7 +1056,7 @@
         </w:tc>
         <w:tc>
           <w:tcPr>
-            <w:tcW w:w="5184" w:type="dxa"/>
+            <w:tcW w:w="4675" w:type="dxa"/>
             <w:tcBorders>
               <w:top w:val="nil"/>
               <w:left w:val="nil"/>
@@ -1164,7 +1189,7 @@
         </w:tc>
         <w:tc>
           <w:tcPr>
-            <w:tcW w:w="5184" w:type="dxa"/>
+            <w:tcW w:w="4675" w:type="dxa"/>
             <w:tcBorders>
               <w:top w:val="nil"/>
               <w:left w:val="nil"/>
@@ -1297,7 +1322,7 @@
         </w:tc>
         <w:tc>
           <w:tcPr>
-            <w:tcW w:w="5184" w:type="dxa"/>
+            <w:tcW w:w="4675" w:type="dxa"/>
             <w:tcBorders>
               <w:top w:val="nil"/>
               <w:left w:val="nil"/>
@@ -1430,7 +1455,7 @@
         </w:tc>
         <w:tc>
           <w:tcPr>
-            <w:tcW w:w="5184" w:type="dxa"/>
+            <w:tcW w:w="4675" w:type="dxa"/>
             <w:tcBorders>
               <w:top w:val="nil"/>
               <w:left w:val="nil"/>
@@ -1471,7 +1496,13 @@
     </w:p>
     <w:p>
       <w:r>
-        <w:t xml:space="preserve">The header PDU is the first portion of every message exchanged in the protocol and is primarily used to determine the interpretation of the remaining contents in the message (subsequently referred to as the “payload”).    This is done via the </w:t>
+        <w:t xml:space="preserve">The header </w:t>
+      </w:r>
+      <w:r>
+        <w:t>PDU</w:t>
+      </w:r>
+      <w:r>
+        <w:t xml:space="preserve"> is the first portion of every message exchanged in the protocol and is primarily used to determine the interpretation of the remaining contents in the message (subsequently referred to as the “payload”).    This is done via the </w:t>
       </w:r>
       <w:r>
         <w:rPr>
@@ -1792,11 +1823,17 @@
         <w:t>Timestamp</w:t>
       </w:r>
       <w:r>
-        <w:t xml:space="preserve"> field is used to indicate when the message contents were updated by the application layer.    This provides debug and logging capabilities, but also extends to issues we envision when multiple clients attempt to interact with a similar portion of the document.   The application layer may </w:t>
+        <w:t xml:space="preserve"> field is used to indicate when the message contents were updated by the application layer.    This provides debug and logging capabilities, but also extends to issues we envision when multiple clients attempt to interact with a similar portion of the document.   The application layer may simply choose to operate as a FIFO with client requests, but we believe an alternate and fair application </w:t>
       </w:r>
       <w:r>
         <w:lastRenderedPageBreak/>
-        <w:t>simply choose to operate as a FIFO with client requests, but we believe an alternate and fair application implementation may use the timestamp of the message to allow a late arriving message to be accepted over an earlier arriving message so as not to consistently penalize user’s on a slower less reliable connection.</w:t>
+        <w:t xml:space="preserve">implementation may use the timestamp of the message to allow a late arriving message to be accepted over an earlier arriving message so as not to consistently penalize </w:t>
+      </w:r>
+      <w:r>
+        <w:t>users</w:t>
+      </w:r>
+      <w:r>
+        <w:t xml:space="preserve"> on a slower less reliable connection.</w:t>
       </w:r>
     </w:p>
     <w:p>
@@ -1810,7 +1847,13 @@
         <w:t>Checksum</w:t>
       </w:r>
       <w:r>
-        <w:t xml:space="preserve"> field is a basic checksum of the contents in the non-header portion of the message.    This is meant to filter out improper application layer behavior that may be either providing garbage or invalid  data in a portion of the message.    </w:t>
+        <w:t xml:space="preserve"> field is a basic checksum of the contents in the non-header portion of the message.    This is meant to filter out improper application layer behavior that may be either providing garbage or </w:t>
+      </w:r>
+      <w:r>
+        <w:t>invalid data</w:t>
+      </w:r>
+      <w:r>
+        <w:t xml:space="preserve"> in a portion of the message.    </w:t>
       </w:r>
     </w:p>
     <w:p>
@@ -1858,7 +1901,14 @@
           <w:u w:val="single"/>
         </w:rPr>
         <w:lastRenderedPageBreak/>
-        <w:t>Initial Handshake PDU</w:t>
+        <w:t xml:space="preserve">Initial Handshake </w:t>
+      </w:r>
+      <w:r>
+        <w:rPr>
+          <w:b/>
+          <w:u w:val="single"/>
+        </w:rPr>
+        <w:t>PDU</w:t>
       </w:r>
     </w:p>
     <w:tbl>
@@ -1868,10 +1918,10 @@
       </w:tblPr>
       <w:tblGrid>
         <w:gridCol w:w="2240"/>
-        <w:gridCol w:w="1980"/>
+        <w:gridCol w:w="1890"/>
         <w:gridCol w:w="2340"/>
-        <w:gridCol w:w="4032"/>
-        <w:gridCol w:w="1996"/>
+        <w:gridCol w:w="3240"/>
+        <w:gridCol w:w="2878"/>
       </w:tblGrid>
       <w:tr>
         <w:trPr>
@@ -1917,13 +1967,20 @@
                 <w:rFonts w:ascii="Calibri" w:eastAsia="Times New Roman" w:hAnsi="Calibri" w:cs="Times New Roman"/>
                 <w:color w:val="000000"/>
               </w:rPr>
-              <w:t>” PDU</w:t>
-            </w:r>
-          </w:p>
-        </w:tc>
-        <w:tc>
-          <w:tcPr>
-            <w:tcW w:w="1980" w:type="dxa"/>
+              <w:t xml:space="preserve">” </w:t>
+            </w:r>
+            <w:r>
+              <w:rPr>
+                <w:rFonts w:ascii="Calibri" w:eastAsia="Times New Roman" w:hAnsi="Calibri" w:cs="Times New Roman"/>
+                <w:color w:val="000000"/>
+              </w:rPr>
+              <w:t>PDU</w:t>
+            </w:r>
+          </w:p>
+        </w:tc>
+        <w:tc>
+          <w:tcPr>
+            <w:tcW w:w="1890" w:type="dxa"/>
             <w:tcBorders>
               <w:top w:val="nil"/>
               <w:left w:val="nil"/>
@@ -1972,7 +2029,7 @@
         </w:tc>
         <w:tc>
           <w:tcPr>
-            <w:tcW w:w="6028" w:type="dxa"/>
+            <w:tcW w:w="6118" w:type="dxa"/>
             <w:gridSpan w:val="2"/>
             <w:tcBorders>
               <w:top w:val="nil"/>
@@ -2000,7 +2057,7 @@
       <w:tr>
         <w:trPr>
           <w:gridAfter w:val="1"/>
-          <w:wAfter w:w="1996" w:type="dxa"/>
+          <w:wAfter w:w="2878" w:type="dxa"/>
           <w:trHeight w:val="300"/>
         </w:trPr>
         <w:tc>
@@ -2036,7 +2093,7 @@
         </w:tc>
         <w:tc>
           <w:tcPr>
-            <w:tcW w:w="1980" w:type="dxa"/>
+            <w:tcW w:w="1890" w:type="dxa"/>
             <w:tcBorders>
               <w:top w:val="single" w:sz="4" w:space="0" w:color="auto"/>
               <w:left w:val="nil"/>
@@ -2098,7 +2155,7 @@
         </w:tc>
         <w:tc>
           <w:tcPr>
-            <w:tcW w:w="4032" w:type="dxa"/>
+            <w:tcW w:w="3240" w:type="dxa"/>
             <w:tcBorders>
               <w:top w:val="single" w:sz="4" w:space="0" w:color="auto"/>
               <w:left w:val="nil"/>
@@ -2131,7 +2188,7 @@
       <w:tr>
         <w:trPr>
           <w:gridAfter w:val="1"/>
-          <w:wAfter w:w="1996" w:type="dxa"/>
+          <w:wAfter w:w="2878" w:type="dxa"/>
           <w:trHeight w:val="300"/>
         </w:trPr>
         <w:tc>
@@ -2167,7 +2224,7 @@
         </w:tc>
         <w:tc>
           <w:tcPr>
-            <w:tcW w:w="1980" w:type="dxa"/>
+            <w:tcW w:w="1890" w:type="dxa"/>
             <w:tcBorders>
               <w:top w:val="nil"/>
               <w:left w:val="nil"/>
@@ -2229,32 +2286,39 @@
         </w:tc>
         <w:tc>
           <w:tcPr>
-            <w:tcW w:w="4032" w:type="dxa"/>
-            <w:tcBorders>
-              <w:top w:val="nil"/>
-              <w:left w:val="nil"/>
-              <w:bottom w:val="single" w:sz="4" w:space="0" w:color="auto"/>
-              <w:right w:val="single" w:sz="4" w:space="0" w:color="auto"/>
-            </w:tcBorders>
-            <w:shd w:val="clear" w:color="auto" w:fill="auto"/>
-            <w:noWrap/>
-            <w:vAlign w:val="bottom"/>
-            <w:hideMark/>
-          </w:tcPr>
-          <w:p>
-            <w:pPr>
-              <w:spacing w:after="0" w:line="240" w:lineRule="auto"/>
-              <w:rPr>
-                <w:rFonts w:ascii="Calibri" w:eastAsia="Times New Roman" w:hAnsi="Calibri" w:cs="Times New Roman"/>
-                <w:color w:val="000000"/>
-              </w:rPr>
-            </w:pPr>
-            <w:r>
-              <w:rPr>
-                <w:rFonts w:ascii="Calibri" w:eastAsia="Times New Roman" w:hAnsi="Calibri" w:cs="Times New Roman"/>
-                <w:color w:val="000000"/>
-              </w:rPr>
-              <w:t>major, minor, sub, ext</w:t>
+            <w:tcW w:w="3240" w:type="dxa"/>
+            <w:tcBorders>
+              <w:top w:val="nil"/>
+              <w:left w:val="nil"/>
+              <w:bottom w:val="single" w:sz="4" w:space="0" w:color="auto"/>
+              <w:right w:val="single" w:sz="4" w:space="0" w:color="auto"/>
+            </w:tcBorders>
+            <w:shd w:val="clear" w:color="auto" w:fill="auto"/>
+            <w:noWrap/>
+            <w:vAlign w:val="bottom"/>
+            <w:hideMark/>
+          </w:tcPr>
+          <w:p>
+            <w:pPr>
+              <w:spacing w:after="0" w:line="240" w:lineRule="auto"/>
+              <w:rPr>
+                <w:rFonts w:ascii="Calibri" w:eastAsia="Times New Roman" w:hAnsi="Calibri" w:cs="Times New Roman"/>
+                <w:color w:val="000000"/>
+              </w:rPr>
+            </w:pPr>
+            <w:r>
+              <w:rPr>
+                <w:rFonts w:ascii="Calibri" w:eastAsia="Times New Roman" w:hAnsi="Calibri" w:cs="Times New Roman"/>
+                <w:color w:val="000000"/>
+              </w:rPr>
+              <w:t xml:space="preserve">major, minor, sub, </w:t>
+            </w:r>
+            <w:r>
+              <w:rPr>
+                <w:rFonts w:ascii="Calibri" w:eastAsia="Times New Roman" w:hAnsi="Calibri" w:cs="Times New Roman"/>
+                <w:color w:val="000000"/>
+              </w:rPr>
+              <w:t>ext.</w:t>
             </w:r>
           </w:p>
         </w:tc>
@@ -2262,7 +2326,7 @@
       <w:tr>
         <w:trPr>
           <w:gridAfter w:val="1"/>
-          <w:wAfter w:w="1996" w:type="dxa"/>
+          <w:wAfter w:w="2878" w:type="dxa"/>
           <w:trHeight w:val="300"/>
         </w:trPr>
         <w:tc>
@@ -2298,7 +2362,7 @@
         </w:tc>
         <w:tc>
           <w:tcPr>
-            <w:tcW w:w="1980" w:type="dxa"/>
+            <w:tcW w:w="1890" w:type="dxa"/>
             <w:tcBorders>
               <w:top w:val="nil"/>
               <w:left w:val="nil"/>
@@ -2360,7 +2424,7 @@
         </w:tc>
         <w:tc>
           <w:tcPr>
-            <w:tcW w:w="4032" w:type="dxa"/>
+            <w:tcW w:w="3240" w:type="dxa"/>
             <w:tcBorders>
               <w:top w:val="nil"/>
               <w:left w:val="nil"/>
@@ -2393,7 +2457,7 @@
       <w:tr>
         <w:trPr>
           <w:gridAfter w:val="1"/>
-          <w:wAfter w:w="1996" w:type="dxa"/>
+          <w:wAfter w:w="2878" w:type="dxa"/>
           <w:trHeight w:val="300"/>
         </w:trPr>
         <w:tc>
@@ -2429,7 +2493,7 @@
         </w:tc>
         <w:tc>
           <w:tcPr>
-            <w:tcW w:w="1980" w:type="dxa"/>
+            <w:tcW w:w="1890" w:type="dxa"/>
             <w:tcBorders>
               <w:top w:val="nil"/>
               <w:left w:val="nil"/>
@@ -2491,7 +2555,7 @@
         </w:tc>
         <w:tc>
           <w:tcPr>
-            <w:tcW w:w="4032" w:type="dxa"/>
+            <w:tcW w:w="3240" w:type="dxa"/>
             <w:tcBorders>
               <w:top w:val="nil"/>
               <w:left w:val="nil"/>
@@ -2524,7 +2588,7 @@
       <w:tr>
         <w:trPr>
           <w:gridAfter w:val="1"/>
-          <w:wAfter w:w="1996" w:type="dxa"/>
+          <w:wAfter w:w="2878" w:type="dxa"/>
           <w:trHeight w:val="300"/>
         </w:trPr>
         <w:tc>
@@ -2560,7 +2624,7 @@
         </w:tc>
         <w:tc>
           <w:tcPr>
-            <w:tcW w:w="1980" w:type="dxa"/>
+            <w:tcW w:w="1890" w:type="dxa"/>
             <w:tcBorders>
               <w:top w:val="nil"/>
               <w:left w:val="nil"/>
@@ -2622,7 +2686,7 @@
         </w:tc>
         <w:tc>
           <w:tcPr>
-            <w:tcW w:w="4032" w:type="dxa"/>
+            <w:tcW w:w="3240" w:type="dxa"/>
             <w:tcBorders>
               <w:top w:val="nil"/>
               <w:left w:val="nil"/>
@@ -2655,7 +2719,7 @@
       <w:tr>
         <w:trPr>
           <w:gridAfter w:val="1"/>
-          <w:wAfter w:w="1996" w:type="dxa"/>
+          <w:wAfter w:w="2878" w:type="dxa"/>
           <w:trHeight w:val="300"/>
         </w:trPr>
         <w:tc>
@@ -2691,7 +2755,7 @@
         </w:tc>
         <w:tc>
           <w:tcPr>
-            <w:tcW w:w="1980" w:type="dxa"/>
+            <w:tcW w:w="1890" w:type="dxa"/>
             <w:tcBorders>
               <w:top w:val="nil"/>
               <w:left w:val="nil"/>
@@ -2753,7 +2817,7 @@
         </w:tc>
         <w:tc>
           <w:tcPr>
-            <w:tcW w:w="4032" w:type="dxa"/>
+            <w:tcW w:w="3240" w:type="dxa"/>
             <w:tcBorders>
               <w:top w:val="nil"/>
               <w:left w:val="nil"/>
@@ -2786,7 +2850,7 @@
       <w:tr>
         <w:trPr>
           <w:gridAfter w:val="1"/>
-          <w:wAfter w:w="1996" w:type="dxa"/>
+          <w:wAfter w:w="2878" w:type="dxa"/>
           <w:trHeight w:val="300"/>
         </w:trPr>
         <w:tc>
@@ -2822,7 +2886,7 @@
         </w:tc>
         <w:tc>
           <w:tcPr>
-            <w:tcW w:w="1980" w:type="dxa"/>
+            <w:tcW w:w="1890" w:type="dxa"/>
             <w:tcBorders>
               <w:top w:val="nil"/>
               <w:left w:val="nil"/>
@@ -2884,7 +2948,7 @@
         </w:tc>
         <w:tc>
           <w:tcPr>
-            <w:tcW w:w="4032" w:type="dxa"/>
+            <w:tcW w:w="3240" w:type="dxa"/>
             <w:tcBorders>
               <w:top w:val="nil"/>
               <w:left w:val="nil"/>
@@ -2917,7 +2981,7 @@
       <w:tr>
         <w:trPr>
           <w:gridAfter w:val="1"/>
-          <w:wAfter w:w="1996" w:type="dxa"/>
+          <w:wAfter w:w="2878" w:type="dxa"/>
           <w:trHeight w:val="300"/>
         </w:trPr>
         <w:tc>
@@ -2953,7 +3017,7 @@
         </w:tc>
         <w:tc>
           <w:tcPr>
-            <w:tcW w:w="1980" w:type="dxa"/>
+            <w:tcW w:w="1890" w:type="dxa"/>
             <w:tcBorders>
               <w:top w:val="nil"/>
               <w:left w:val="nil"/>
@@ -3015,7 +3079,7 @@
         </w:tc>
         <w:tc>
           <w:tcPr>
-            <w:tcW w:w="4032" w:type="dxa"/>
+            <w:tcW w:w="3240" w:type="dxa"/>
             <w:tcBorders>
               <w:top w:val="nil"/>
               <w:left w:val="nil"/>
@@ -3048,7 +3112,7 @@
       <w:tr>
         <w:trPr>
           <w:gridAfter w:val="1"/>
-          <w:wAfter w:w="1996" w:type="dxa"/>
+          <w:wAfter w:w="2878" w:type="dxa"/>
           <w:trHeight w:val="300"/>
         </w:trPr>
         <w:tc>
@@ -3084,7 +3148,7 @@
         </w:tc>
         <w:tc>
           <w:tcPr>
-            <w:tcW w:w="1980" w:type="dxa"/>
+            <w:tcW w:w="1890" w:type="dxa"/>
             <w:tcBorders>
               <w:top w:val="nil"/>
               <w:left w:val="nil"/>
@@ -3146,7 +3210,7 @@
         </w:tc>
         <w:tc>
           <w:tcPr>
-            <w:tcW w:w="4032" w:type="dxa"/>
+            <w:tcW w:w="3240" w:type="dxa"/>
             <w:tcBorders>
               <w:top w:val="nil"/>
               <w:left w:val="nil"/>
@@ -3179,7 +3243,7 @@
       <w:tr>
         <w:trPr>
           <w:gridAfter w:val="1"/>
-          <w:wAfter w:w="1996" w:type="dxa"/>
+          <w:wAfter w:w="2878" w:type="dxa"/>
           <w:trHeight w:val="300"/>
         </w:trPr>
         <w:tc>
@@ -3215,7 +3279,7 @@
         </w:tc>
         <w:tc>
           <w:tcPr>
-            <w:tcW w:w="1980" w:type="dxa"/>
+            <w:tcW w:w="1890" w:type="dxa"/>
             <w:tcBorders>
               <w:top w:val="nil"/>
               <w:left w:val="nil"/>
@@ -3277,7 +3341,7 @@
         </w:tc>
         <w:tc>
           <w:tcPr>
-            <w:tcW w:w="4032" w:type="dxa"/>
+            <w:tcW w:w="3240" w:type="dxa"/>
             <w:tcBorders>
               <w:top w:val="nil"/>
               <w:left w:val="nil"/>
@@ -3337,7 +3401,7 @@
         </w:tc>
         <w:tc>
           <w:tcPr>
-            <w:tcW w:w="1980" w:type="dxa"/>
+            <w:tcW w:w="1890" w:type="dxa"/>
             <w:tcBorders>
               <w:top w:val="nil"/>
               <w:left w:val="nil"/>
@@ -3387,7 +3451,7 @@
         </w:tc>
         <w:tc>
           <w:tcPr>
-            <w:tcW w:w="6028" w:type="dxa"/>
+            <w:tcW w:w="6118" w:type="dxa"/>
             <w:gridSpan w:val="2"/>
             <w:tcBorders>
               <w:top w:val="nil"/>
@@ -3457,13 +3521,20 @@
                 <w:rFonts w:ascii="Calibri" w:eastAsia="Times New Roman" w:hAnsi="Calibri" w:cs="Times New Roman"/>
                 <w:color w:val="000000"/>
               </w:rPr>
-              <w:t>” PDU</w:t>
-            </w:r>
-          </w:p>
-        </w:tc>
-        <w:tc>
-          <w:tcPr>
-            <w:tcW w:w="1980" w:type="dxa"/>
+              <w:t xml:space="preserve">” </w:t>
+            </w:r>
+            <w:r>
+              <w:rPr>
+                <w:rFonts w:ascii="Calibri" w:eastAsia="Times New Roman" w:hAnsi="Calibri" w:cs="Times New Roman"/>
+                <w:color w:val="000000"/>
+              </w:rPr>
+              <w:t>PDU</w:t>
+            </w:r>
+          </w:p>
+        </w:tc>
+        <w:tc>
+          <w:tcPr>
+            <w:tcW w:w="1890" w:type="dxa"/>
             <w:tcBorders>
               <w:top w:val="nil"/>
               <w:left w:val="nil"/>
@@ -3512,7 +3583,7 @@
         </w:tc>
         <w:tc>
           <w:tcPr>
-            <w:tcW w:w="6028" w:type="dxa"/>
+            <w:tcW w:w="6118" w:type="dxa"/>
             <w:gridSpan w:val="2"/>
             <w:tcBorders>
               <w:top w:val="nil"/>
@@ -3540,7 +3611,7 @@
       <w:tr>
         <w:trPr>
           <w:gridAfter w:val="1"/>
-          <w:wAfter w:w="1996" w:type="dxa"/>
+          <w:wAfter w:w="2878" w:type="dxa"/>
           <w:trHeight w:val="300"/>
         </w:trPr>
         <w:tc>
@@ -3576,7 +3647,7 @@
         </w:tc>
         <w:tc>
           <w:tcPr>
-            <w:tcW w:w="1980" w:type="dxa"/>
+            <w:tcW w:w="1890" w:type="dxa"/>
             <w:tcBorders>
               <w:top w:val="single" w:sz="4" w:space="0" w:color="auto"/>
               <w:left w:val="nil"/>
@@ -3638,7 +3709,7 @@
         </w:tc>
         <w:tc>
           <w:tcPr>
-            <w:tcW w:w="4032" w:type="dxa"/>
+            <w:tcW w:w="3240" w:type="dxa"/>
             <w:tcBorders>
               <w:top w:val="single" w:sz="4" w:space="0" w:color="auto"/>
               <w:left w:val="nil"/>
@@ -3671,7 +3742,7 @@
       <w:tr>
         <w:trPr>
           <w:gridAfter w:val="1"/>
-          <w:wAfter w:w="1996" w:type="dxa"/>
+          <w:wAfter w:w="2878" w:type="dxa"/>
           <w:trHeight w:val="300"/>
         </w:trPr>
         <w:tc>
@@ -3707,7 +3778,7 @@
         </w:tc>
         <w:tc>
           <w:tcPr>
-            <w:tcW w:w="1980" w:type="dxa"/>
+            <w:tcW w:w="1890" w:type="dxa"/>
             <w:tcBorders>
               <w:top w:val="nil"/>
               <w:left w:val="nil"/>
@@ -3769,7 +3840,7 @@
         </w:tc>
         <w:tc>
           <w:tcPr>
-            <w:tcW w:w="4032" w:type="dxa"/>
+            <w:tcW w:w="3240" w:type="dxa"/>
             <w:tcBorders>
               <w:top w:val="nil"/>
               <w:left w:val="nil"/>
@@ -3795,6 +3866,13 @@
                 <w:color w:val="000000"/>
               </w:rPr>
               <w:t>major, minor, sub, ext</w:t>
+            </w:r>
+            <w:r>
+              <w:rPr>
+                <w:rFonts w:ascii="Calibri" w:eastAsia="Times New Roman" w:hAnsi="Calibri" w:cs="Times New Roman"/>
+                <w:color w:val="000000"/>
+              </w:rPr>
+              <w:t>.</w:t>
             </w:r>
           </w:p>
         </w:tc>
@@ -3802,7 +3880,7 @@
       <w:tr>
         <w:trPr>
           <w:gridAfter w:val="1"/>
-          <w:wAfter w:w="1996" w:type="dxa"/>
+          <w:wAfter w:w="2878" w:type="dxa"/>
           <w:trHeight w:val="300"/>
         </w:trPr>
         <w:tc>
@@ -3838,7 +3916,7 @@
         </w:tc>
         <w:tc>
           <w:tcPr>
-            <w:tcW w:w="1980" w:type="dxa"/>
+            <w:tcW w:w="1890" w:type="dxa"/>
             <w:tcBorders>
               <w:top w:val="nil"/>
               <w:left w:val="nil"/>
@@ -3900,7 +3978,7 @@
         </w:tc>
         <w:tc>
           <w:tcPr>
-            <w:tcW w:w="4032" w:type="dxa"/>
+            <w:tcW w:w="3240" w:type="dxa"/>
             <w:tcBorders>
               <w:top w:val="nil"/>
               <w:left w:val="nil"/>
@@ -3933,7 +4011,7 @@
       <w:tr>
         <w:trPr>
           <w:gridAfter w:val="1"/>
-          <w:wAfter w:w="1996" w:type="dxa"/>
+          <w:wAfter w:w="2878" w:type="dxa"/>
           <w:trHeight w:val="300"/>
         </w:trPr>
         <w:tc>
@@ -3969,7 +4047,7 @@
         </w:tc>
         <w:tc>
           <w:tcPr>
-            <w:tcW w:w="1980" w:type="dxa"/>
+            <w:tcW w:w="1890" w:type="dxa"/>
             <w:tcBorders>
               <w:top w:val="nil"/>
               <w:left w:val="nil"/>
@@ -4031,7 +4109,7 @@
         </w:tc>
         <w:tc>
           <w:tcPr>
-            <w:tcW w:w="4032" w:type="dxa"/>
+            <w:tcW w:w="3240" w:type="dxa"/>
             <w:tcBorders>
               <w:top w:val="nil"/>
               <w:left w:val="nil"/>
@@ -4064,7 +4142,7 @@
       <w:tr>
         <w:trPr>
           <w:gridAfter w:val="1"/>
-          <w:wAfter w:w="1996" w:type="dxa"/>
+          <w:wAfter w:w="2878" w:type="dxa"/>
           <w:trHeight w:val="300"/>
         </w:trPr>
         <w:tc>
@@ -4100,7 +4178,7 @@
         </w:tc>
         <w:tc>
           <w:tcPr>
-            <w:tcW w:w="1980" w:type="dxa"/>
+            <w:tcW w:w="1890" w:type="dxa"/>
             <w:tcBorders>
               <w:top w:val="nil"/>
               <w:left w:val="nil"/>
@@ -4162,7 +4240,7 @@
         </w:tc>
         <w:tc>
           <w:tcPr>
-            <w:tcW w:w="4032" w:type="dxa"/>
+            <w:tcW w:w="3240" w:type="dxa"/>
             <w:tcBorders>
               <w:top w:val="nil"/>
               <w:left w:val="nil"/>
@@ -4195,7 +4273,7 @@
       <w:tr>
         <w:trPr>
           <w:gridAfter w:val="1"/>
-          <w:wAfter w:w="1996" w:type="dxa"/>
+          <w:wAfter w:w="2878" w:type="dxa"/>
           <w:trHeight w:val="300"/>
         </w:trPr>
         <w:tc>
@@ -4231,7 +4309,7 @@
         </w:tc>
         <w:tc>
           <w:tcPr>
-            <w:tcW w:w="1980" w:type="dxa"/>
+            <w:tcW w:w="1890" w:type="dxa"/>
             <w:tcBorders>
               <w:top w:val="nil"/>
               <w:left w:val="nil"/>
@@ -4293,7 +4371,7 @@
         </w:tc>
         <w:tc>
           <w:tcPr>
-            <w:tcW w:w="4032" w:type="dxa"/>
+            <w:tcW w:w="3240" w:type="dxa"/>
             <w:tcBorders>
               <w:top w:val="nil"/>
               <w:left w:val="nil"/>
@@ -4326,7 +4404,7 @@
       <w:tr>
         <w:trPr>
           <w:gridAfter w:val="1"/>
-          <w:wAfter w:w="1996" w:type="dxa"/>
+          <w:wAfter w:w="2878" w:type="dxa"/>
           <w:trHeight w:val="300"/>
         </w:trPr>
         <w:tc>
@@ -4362,7 +4440,7 @@
         </w:tc>
         <w:tc>
           <w:tcPr>
-            <w:tcW w:w="1980" w:type="dxa"/>
+            <w:tcW w:w="1890" w:type="dxa"/>
             <w:tcBorders>
               <w:top w:val="nil"/>
               <w:left w:val="nil"/>
@@ -4424,7 +4502,7 @@
         </w:tc>
         <w:tc>
           <w:tcPr>
-            <w:tcW w:w="4032" w:type="dxa"/>
+            <w:tcW w:w="3240" w:type="dxa"/>
             <w:tcBorders>
               <w:top w:val="nil"/>
               <w:left w:val="nil"/>
@@ -4457,7 +4535,7 @@
       <w:tr>
         <w:trPr>
           <w:gridAfter w:val="1"/>
-          <w:wAfter w:w="1996" w:type="dxa"/>
+          <w:wAfter w:w="2878" w:type="dxa"/>
           <w:trHeight w:val="300"/>
         </w:trPr>
         <w:tc>
@@ -4493,7 +4571,7 @@
         </w:tc>
         <w:tc>
           <w:tcPr>
-            <w:tcW w:w="1980" w:type="dxa"/>
+            <w:tcW w:w="1890" w:type="dxa"/>
             <w:tcBorders>
               <w:top w:val="nil"/>
               <w:left w:val="nil"/>
@@ -4555,7 +4633,7 @@
         </w:tc>
         <w:tc>
           <w:tcPr>
-            <w:tcW w:w="4032" w:type="dxa"/>
+            <w:tcW w:w="3240" w:type="dxa"/>
             <w:tcBorders>
               <w:top w:val="nil"/>
               <w:left w:val="nil"/>
@@ -4643,7 +4721,14 @@
                 <w:rFonts w:ascii="Cambria" w:eastAsia="Times New Roman" w:hAnsi="Cambria" w:cs="Times New Roman"/>
                 <w:color w:val="000000"/>
               </w:rPr>
-              <w:t>” PDU</w:t>
+              <w:t xml:space="preserve">” </w:t>
+            </w:r>
+            <w:r>
+              <w:rPr>
+                <w:rFonts w:ascii="Cambria" w:eastAsia="Times New Roman" w:hAnsi="Cambria" w:cs="Times New Roman"/>
+                <w:color w:val="000000"/>
+              </w:rPr>
+              <w:t>PDU</w:t>
             </w:r>
           </w:p>
         </w:tc>
@@ -5005,7 +5090,13 @@
         <w:ind w:firstLine="720"/>
       </w:pPr>
       <w:r>
-        <w:t>During the process of the initial handshake, the PDU is used uniquely.  The first message sent by the client is the CUAUTH request, and the first message sent by the server is the CONNECT message.  The CUAUTH message is unique with respect to the header as it is the only message for which the session number is 0.  The session number in the header of the CONNECT response is the session number for the entire session.  Otherwise, these two messages use the header in the same way as every other message.</w:t>
+        <w:t xml:space="preserve">During the process of the initial handshake, the </w:t>
+      </w:r>
+      <w:r>
+        <w:t>PDU</w:t>
+      </w:r>
+      <w:r>
+        <w:t xml:space="preserve"> is used uniquely.  The first message sent by the client is the CUAUTH request, and the first message sent by the server is the CONNECT message.  The CUAUTH message is unique with respect to the header as it is the only message for which the session number is 0.  The session number in the header of the CONNECT response is the session number for the entire session.  Otherwise, these two messages use the header in the same way as every other message.</w:t>
       </w:r>
     </w:p>
     <w:p>
@@ -5066,19 +5157,40 @@
           <w:b/>
           <w:u w:val="single"/>
         </w:rPr>
-        <w:t xml:space="preserve">Section List PDU </w:t>
+        <w:t xml:space="preserve">Section List </w:t>
       </w:r>
       <w:r>
         <w:rPr>
           <w:b/>
           <w:u w:val="single"/>
         </w:rPr>
-        <w:t xml:space="preserve"> Request = “S_LIST”</w:t>
+        <w:t>PDU</w:t>
+      </w:r>
+      <w:r>
+        <w:rPr>
+          <w:b/>
+          <w:u w:val="single"/>
+        </w:rPr>
+        <w:t xml:space="preserve"> </w:t>
+      </w:r>
+      <w:r>
+        <w:rPr>
+          <w:b/>
+          <w:u w:val="single"/>
+        </w:rPr>
+        <w:t>Request</w:t>
+      </w:r>
+      <w:r>
+        <w:rPr>
+          <w:b/>
+          <w:u w:val="single"/>
+        </w:rPr>
+        <w:t xml:space="preserve"> = “S_LIST”</w:t>
       </w:r>
     </w:p>
     <w:tbl>
       <w:tblPr>
-        <w:tblW w:w="10376" w:type="dxa"/>
+        <w:tblW w:w="9260" w:type="dxa"/>
         <w:tblInd w:w="10" w:type="dxa"/>
         <w:tblLook w:val="04A0" w:firstRow="1" w:lastRow="0" w:firstColumn="1" w:lastColumn="0" w:noHBand="0" w:noVBand="1"/>
       </w:tblPr>
@@ -5086,7 +5198,7 @@
         <w:gridCol w:w="1970"/>
         <w:gridCol w:w="2340"/>
         <w:gridCol w:w="1890"/>
-        <w:gridCol w:w="4176"/>
+        <w:gridCol w:w="3060"/>
       </w:tblGrid>
       <w:tr>
         <w:trPr>
@@ -5199,7 +5311,7 @@
         </w:tc>
         <w:tc>
           <w:tcPr>
-            <w:tcW w:w="4176" w:type="dxa"/>
+            <w:tcW w:w="3060" w:type="dxa"/>
             <w:tcBorders>
               <w:top w:val="single" w:sz="4" w:space="0" w:color="auto"/>
               <w:left w:val="nil"/>
@@ -5336,7 +5448,7 @@
         </w:tc>
         <w:tc>
           <w:tcPr>
-            <w:tcW w:w="4176" w:type="dxa"/>
+            <w:tcW w:w="3060" w:type="dxa"/>
             <w:tcBorders>
               <w:top w:val="single" w:sz="4" w:space="0" w:color="auto"/>
               <w:left w:val="nil"/>
@@ -5468,7 +5580,7 @@
         </w:tc>
         <w:tc>
           <w:tcPr>
-            <w:tcW w:w="4176" w:type="dxa"/>
+            <w:tcW w:w="3060" w:type="dxa"/>
             <w:tcBorders>
               <w:top w:val="nil"/>
               <w:left w:val="nil"/>
@@ -5589,7 +5701,7 @@
         </w:tc>
         <w:tc>
           <w:tcPr>
-            <w:tcW w:w="4176" w:type="dxa"/>
+            <w:tcW w:w="3060" w:type="dxa"/>
             <w:tcBorders>
               <w:top w:val="nil"/>
               <w:left w:val="nil"/>
@@ -5718,7 +5830,7 @@
         </w:tc>
         <w:tc>
           <w:tcPr>
-            <w:tcW w:w="4176" w:type="dxa"/>
+            <w:tcW w:w="3060" w:type="dxa"/>
             <w:tcBorders>
               <w:top w:val="nil"/>
               <w:left w:val="nil"/>
@@ -5847,7 +5959,7 @@
         </w:tc>
         <w:tc>
           <w:tcPr>
-            <w:tcW w:w="4176" w:type="dxa"/>
+            <w:tcW w:w="3060" w:type="dxa"/>
             <w:tcBorders>
               <w:top w:val="nil"/>
               <w:left w:val="nil"/>
@@ -5931,19 +6043,33 @@
           <w:b/>
           <w:u w:val="single"/>
         </w:rPr>
-        <w:t>Section Data PDU     Request = “S_DATA”</w:t>
+        <w:t xml:space="preserve">Section Data </w:t>
+      </w:r>
+      <w:r>
+        <w:rPr>
+          <w:b/>
+          <w:u w:val="single"/>
+        </w:rPr>
+        <w:t>PDU</w:t>
+      </w:r>
+      <w:r>
+        <w:rPr>
+          <w:b/>
+          <w:u w:val="single"/>
+        </w:rPr>
+        <w:t xml:space="preserve">     Request = “S_DATA”</w:t>
       </w:r>
     </w:p>
     <w:tbl>
       <w:tblPr>
-        <w:tblW w:w="10458" w:type="dxa"/>
+        <w:tblW w:w="9990" w:type="dxa"/>
         <w:tblLook w:val="04A0" w:firstRow="1" w:lastRow="0" w:firstColumn="1" w:lastColumn="0" w:noHBand="0" w:noVBand="1"/>
       </w:tblPr>
       <w:tblGrid>
-        <w:gridCol w:w="2250"/>
+        <w:gridCol w:w="1980"/>
         <w:gridCol w:w="2340"/>
         <w:gridCol w:w="1260"/>
-        <w:gridCol w:w="4608"/>
+        <w:gridCol w:w="4410"/>
       </w:tblGrid>
       <w:tr>
         <w:trPr>
@@ -5951,7 +6077,7 @@
         </w:trPr>
         <w:tc>
           <w:tcPr>
-            <w:tcW w:w="2250" w:type="dxa"/>
+            <w:tcW w:w="1980" w:type="dxa"/>
             <w:tcBorders>
               <w:top w:val="nil"/>
               <w:left w:val="nil"/>
@@ -6060,7 +6186,7 @@
         </w:tc>
         <w:tc>
           <w:tcPr>
-            <w:tcW w:w="4608" w:type="dxa"/>
+            <w:tcW w:w="4410" w:type="dxa"/>
             <w:tcBorders>
               <w:top w:val="single" w:sz="4" w:space="0" w:color="auto"/>
               <w:left w:val="nil"/>
@@ -6102,7 +6228,7 @@
         </w:trPr>
         <w:tc>
           <w:tcPr>
-            <w:tcW w:w="2250" w:type="dxa"/>
+            <w:tcW w:w="1980" w:type="dxa"/>
             <w:tcBorders>
               <w:top w:val="single" w:sz="4" w:space="0" w:color="auto"/>
               <w:left w:val="single" w:sz="4" w:space="0" w:color="auto"/>
@@ -6195,7 +6321,7 @@
         </w:tc>
         <w:tc>
           <w:tcPr>
-            <w:tcW w:w="4608" w:type="dxa"/>
+            <w:tcW w:w="4410" w:type="dxa"/>
             <w:tcBorders>
               <w:top w:val="single" w:sz="4" w:space="0" w:color="auto"/>
               <w:left w:val="nil"/>
@@ -6231,7 +6357,7 @@
         </w:trPr>
         <w:tc>
           <w:tcPr>
-            <w:tcW w:w="2250" w:type="dxa"/>
+            <w:tcW w:w="1980" w:type="dxa"/>
             <w:tcBorders>
               <w:top w:val="nil"/>
               <w:left w:val="single" w:sz="4" w:space="0" w:color="auto"/>
@@ -6321,7 +6447,7 @@
         </w:tc>
         <w:tc>
           <w:tcPr>
-            <w:tcW w:w="4608" w:type="dxa"/>
+            <w:tcW w:w="4410" w:type="dxa"/>
             <w:tcBorders>
               <w:top w:val="nil"/>
               <w:left w:val="nil"/>
@@ -6355,7 +6481,7 @@
         </w:trPr>
         <w:tc>
           <w:tcPr>
-            <w:tcW w:w="2250" w:type="dxa"/>
+            <w:tcW w:w="1980" w:type="dxa"/>
             <w:tcBorders>
               <w:top w:val="nil"/>
               <w:left w:val="single" w:sz="4" w:space="0" w:color="auto"/>
@@ -6455,7 +6581,7 @@
         </w:tc>
         <w:tc>
           <w:tcPr>
-            <w:tcW w:w="4608" w:type="dxa"/>
+            <w:tcW w:w="4410" w:type="dxa"/>
             <w:tcBorders>
               <w:top w:val="nil"/>
               <w:left w:val="nil"/>
@@ -6659,12 +6785,6 @@
         <w:gridCol w:w="4770"/>
       </w:tblGrid>
       <w:tr>
-        <w:tblPrEx>
-          <w:tblCellMar>
-            <w:top w:w="0" w:type="dxa"/>
-            <w:bottom w:w="0" w:type="dxa"/>
-          </w:tblCellMar>
-        </w:tblPrEx>
         <w:trPr>
           <w:trHeight w:val="600"/>
         </w:trPr>
@@ -6823,12 +6943,6 @@
         </w:tc>
       </w:tr>
       <w:tr>
-        <w:tblPrEx>
-          <w:tblCellMar>
-            <w:top w:w="0" w:type="dxa"/>
-            <w:bottom w:w="0" w:type="dxa"/>
-          </w:tblCellMar>
-        </w:tblPrEx>
         <w:trPr>
           <w:trHeight w:val="467"/>
         </w:trPr>
@@ -6963,12 +7077,6 @@
         </w:tc>
       </w:tr>
       <w:tr>
-        <w:tblPrEx>
-          <w:tblCellMar>
-            <w:top w:w="0" w:type="dxa"/>
-            <w:bottom w:w="0" w:type="dxa"/>
-          </w:tblCellMar>
-        </w:tblPrEx>
         <w:trPr>
           <w:trHeight w:val="330"/>
         </w:trPr>
@@ -7097,18 +7205,20 @@
                 <w:color w:val="000000"/>
                 <w:lang w:val="en"/>
               </w:rPr>
-              <w:t>length of Section request from start (Section ID) if predetermined by application. Length might be useful by end section- paragraph.</w:t>
+              <w:t>Length</w:t>
+            </w:r>
+            <w:r>
+              <w:rPr>
+                <w:rFonts w:ascii="Calibri" w:hAnsi="Calibri" w:cs="Calibri"/>
+                <w:color w:val="000000"/>
+                <w:lang w:val="en"/>
+              </w:rPr>
+              <w:t xml:space="preserve"> of Section request from start (Section ID) if predetermined by application. Length might be useful by end section- paragraph.</w:t>
             </w:r>
           </w:p>
         </w:tc>
       </w:tr>
       <w:tr>
-        <w:tblPrEx>
-          <w:tblCellMar>
-            <w:top w:w="0" w:type="dxa"/>
-            <w:bottom w:w="0" w:type="dxa"/>
-          </w:tblCellMar>
-        </w:tblPrEx>
         <w:trPr>
           <w:trHeight w:val="300"/>
         </w:trPr>
@@ -7243,12 +7353,6 @@
         </w:tc>
       </w:tr>
       <w:tr>
-        <w:tblPrEx>
-          <w:tblCellMar>
-            <w:top w:w="0" w:type="dxa"/>
-            <w:bottom w:w="0" w:type="dxa"/>
-          </w:tblCellMar>
-        </w:tblPrEx>
         <w:trPr>
           <w:trHeight w:val="300"/>
         </w:trPr>
@@ -7383,12 +7487,6 @@
         </w:tc>
       </w:tr>
       <w:tr>
-        <w:tblPrEx>
-          <w:tblCellMar>
-            <w:top w:w="0" w:type="dxa"/>
-            <w:bottom w:w="0" w:type="dxa"/>
-          </w:tblCellMar>
-        </w:tblPrEx>
         <w:trPr>
           <w:trHeight w:val="300"/>
         </w:trPr>
@@ -7517,7 +7615,23 @@
                 <w:color w:val="000000"/>
                 <w:lang w:val="en"/>
               </w:rPr>
-              <w:t>Reserved Additional bits left for extensibility of options in the pdu (left 0 in basic version)</w:t>
+              <w:t xml:space="preserve">Reserved Additional bits left for extensibility of options in the </w:t>
+            </w:r>
+            <w:r>
+              <w:rPr>
+                <w:rFonts w:ascii="Calibri" w:hAnsi="Calibri" w:cs="Calibri"/>
+                <w:color w:val="000000"/>
+                <w:lang w:val="en"/>
+              </w:rPr>
+              <w:t>PDU</w:t>
+            </w:r>
+            <w:r>
+              <w:rPr>
+                <w:rFonts w:ascii="Calibri" w:hAnsi="Calibri" w:cs="Calibri"/>
+                <w:color w:val="000000"/>
+                <w:lang w:val="en"/>
+              </w:rPr>
+              <w:t xml:space="preserve"> (left 0 in basic version)</w:t>
             </w:r>
           </w:p>
         </w:tc>
@@ -7592,7 +7706,16 @@
           <w:rFonts w:ascii="Calibri" w:hAnsi="Calibri" w:cs="Calibri"/>
           <w:lang w:val="en"/>
         </w:rPr>
-        <w:t xml:space="preserve"> field is a 32-bit unsigned integer. The Section as denoted above is the Section for which edit permissions are requested by the client to the server. We only allow for 1 section request at a time. Intuitively, this makes sense since we are most likely to edit an individual section (object) at a time. </w:t>
+        <w:t xml:space="preserve"> field is a 32-bit unsigned integer. The Section as denoted above is the Section for which edit permissions are requested by the client to the server. We only allow for 1 section request at a time. Intuitively, this makes sense since</w:t>
+      </w:r>
+      <w:bookmarkStart w:id="0" w:name="_GoBack"/>
+      <w:bookmarkEnd w:id="0"/>
+      <w:r>
+        <w:rPr>
+          <w:rFonts w:ascii="Calibri" w:hAnsi="Calibri" w:cs="Calibri"/>
+          <w:lang w:val="en"/>
+        </w:rPr>
+        <w:t xml:space="preserve"> we are most likely to edit an individual section (object) at a time. </w:t>
       </w:r>
     </w:p>
     <w:p>
@@ -7868,7 +7991,7 @@
     </w:p>
     <w:tbl>
       <w:tblPr>
-        <w:tblW w:w="0" w:type="auto"/>
+        <w:tblW w:w="9530" w:type="dxa"/>
         <w:tblInd w:w="10" w:type="dxa"/>
         <w:tblLayout w:type="fixed"/>
         <w:tblLook w:val="0000" w:firstRow="0" w:lastRow="0" w:firstColumn="0" w:lastColumn="0" w:noHBand="0" w:noVBand="0"/>
@@ -7877,15 +8000,9 @@
         <w:gridCol w:w="2027"/>
         <w:gridCol w:w="1626"/>
         <w:gridCol w:w="1197"/>
-        <w:gridCol w:w="5040"/>
+        <w:gridCol w:w="4680"/>
       </w:tblGrid>
       <w:tr>
-        <w:tblPrEx>
-          <w:tblCellMar>
-            <w:top w:w="0" w:type="dxa"/>
-            <w:bottom w:w="0" w:type="dxa"/>
-          </w:tblCellMar>
-        </w:tblPrEx>
         <w:trPr>
           <w:trHeight w:val="600"/>
         </w:trPr>
@@ -8008,7 +8125,7 @@
         </w:tc>
         <w:tc>
           <w:tcPr>
-            <w:tcW w:w="5040" w:type="dxa"/>
+            <w:tcW w:w="4680" w:type="dxa"/>
             <w:tcBorders>
               <w:top w:val="single" w:sz="3" w:space="0" w:color="000000"/>
               <w:left w:val="nil"/>
@@ -8044,12 +8161,6 @@
         </w:tc>
       </w:tr>
       <w:tr>
-        <w:tblPrEx>
-          <w:tblCellMar>
-            <w:top w:w="0" w:type="dxa"/>
-            <w:bottom w:w="0" w:type="dxa"/>
-          </w:tblCellMar>
-        </w:tblPrEx>
         <w:trPr>
           <w:trHeight w:val="548"/>
         </w:trPr>
@@ -8152,7 +8263,7 @@
         </w:tc>
         <w:tc>
           <w:tcPr>
-            <w:tcW w:w="5040" w:type="dxa"/>
+            <w:tcW w:w="4680" w:type="dxa"/>
             <w:tcBorders>
               <w:top w:val="single" w:sz="3" w:space="0" w:color="000000"/>
               <w:left w:val="nil"/>
@@ -8184,12 +8295,6 @@
         </w:tc>
       </w:tr>
       <w:tr>
-        <w:tblPrEx>
-          <w:tblCellMar>
-            <w:top w:w="0" w:type="dxa"/>
-            <w:bottom w:w="0" w:type="dxa"/>
-          </w:tblCellMar>
-        </w:tblPrEx>
         <w:trPr>
           <w:trHeight w:val="300"/>
         </w:trPr>
@@ -8292,7 +8397,7 @@
         </w:tc>
         <w:tc>
           <w:tcPr>
-            <w:tcW w:w="5040" w:type="dxa"/>
+            <w:tcW w:w="4680" w:type="dxa"/>
             <w:tcBorders>
               <w:top w:val="nil"/>
               <w:left w:val="nil"/>
@@ -8324,12 +8429,6 @@
         </w:tc>
       </w:tr>
       <w:tr>
-        <w:tblPrEx>
-          <w:tblCellMar>
-            <w:top w:w="0" w:type="dxa"/>
-            <w:bottom w:w="0" w:type="dxa"/>
-          </w:tblCellMar>
-        </w:tblPrEx>
         <w:trPr>
           <w:trHeight w:val="300"/>
         </w:trPr>
@@ -8432,7 +8531,7 @@
         </w:tc>
         <w:tc>
           <w:tcPr>
-            <w:tcW w:w="5040" w:type="dxa"/>
+            <w:tcW w:w="4680" w:type="dxa"/>
             <w:tcBorders>
               <w:top w:val="nil"/>
               <w:left w:val="nil"/>
@@ -8464,12 +8563,6 @@
         </w:tc>
       </w:tr>
       <w:tr>
-        <w:tblPrEx>
-          <w:tblCellMar>
-            <w:top w:w="0" w:type="dxa"/>
-            <w:bottom w:w="0" w:type="dxa"/>
-          </w:tblCellMar>
-        </w:tblPrEx>
         <w:trPr>
           <w:trHeight w:val="300"/>
         </w:trPr>
@@ -8572,7 +8665,7 @@
         </w:tc>
         <w:tc>
           <w:tcPr>
-            <w:tcW w:w="5040" w:type="dxa"/>
+            <w:tcW w:w="4680" w:type="dxa"/>
             <w:tcBorders>
               <w:top w:val="nil"/>
               <w:left w:val="nil"/>
@@ -8760,7 +8853,27 @@
           <w:szCs w:val="24"/>
           <w:lang w:val="en"/>
         </w:rPr>
-        <w:t>Since we are using static lengths in our implementation, we are  using 0 for this field in our implementation.</w:t>
+        <w:t>Since we are using static lengths</w:t>
+      </w:r>
+      <w:r>
+        <w:rPr>
+          <w:rFonts w:ascii="Calibri" w:hAnsi="Calibri" w:cs="Calibri"/>
+          <w:i/>
+          <w:iCs/>
+          <w:szCs w:val="24"/>
+          <w:lang w:val="en"/>
+        </w:rPr>
+        <w:t xml:space="preserve"> in our implementation, we are </w:t>
+      </w:r>
+      <w:r>
+        <w:rPr>
+          <w:rFonts w:ascii="Calibri" w:hAnsi="Calibri" w:cs="Calibri"/>
+          <w:i/>
+          <w:iCs/>
+          <w:szCs w:val="24"/>
+          <w:lang w:val="en"/>
+        </w:rPr>
+        <w:t>using 0 for this field in our implementation.</w:t>
       </w:r>
     </w:p>
     <w:p>
@@ -8831,7 +8944,63 @@
           <w:szCs w:val="24"/>
           <w:lang w:val="en"/>
         </w:rPr>
-        <w:t>The point to note about this pdu is that this pdu is not variable length. In fact, all such frequent length pdu’s have been worked in such a way so as to maintain the controlling information pushed by the server to a minimal size.</w:t>
+        <w:t xml:space="preserve">The point to note about this </w:t>
+      </w:r>
+      <w:r>
+        <w:rPr>
+          <w:rFonts w:ascii="Calibri" w:hAnsi="Calibri" w:cs="Calibri"/>
+          <w:szCs w:val="24"/>
+          <w:lang w:val="en"/>
+        </w:rPr>
+        <w:t>PDU</w:t>
+      </w:r>
+      <w:r>
+        <w:rPr>
+          <w:rFonts w:ascii="Calibri" w:hAnsi="Calibri" w:cs="Calibri"/>
+          <w:szCs w:val="24"/>
+          <w:lang w:val="en"/>
+        </w:rPr>
+        <w:t xml:space="preserve"> is that this </w:t>
+      </w:r>
+      <w:r>
+        <w:rPr>
+          <w:rFonts w:ascii="Calibri" w:hAnsi="Calibri" w:cs="Calibri"/>
+          <w:szCs w:val="24"/>
+          <w:lang w:val="en"/>
+        </w:rPr>
+        <w:t>PDU</w:t>
+      </w:r>
+      <w:r>
+        <w:rPr>
+          <w:rFonts w:ascii="Calibri" w:hAnsi="Calibri" w:cs="Calibri"/>
+          <w:szCs w:val="24"/>
+          <w:lang w:val="en"/>
+        </w:rPr>
+        <w:t xml:space="preserve"> is not variable length. In fac</w:t>
+      </w:r>
+      <w:r>
+        <w:rPr>
+          <w:rFonts w:ascii="Calibri" w:hAnsi="Calibri" w:cs="Calibri"/>
+          <w:szCs w:val="24"/>
+          <w:lang w:val="en"/>
+        </w:rPr>
+        <w:t xml:space="preserve">t, all such frequent length </w:t>
+      </w:r>
+      <w:r>
+        <w:rPr>
+          <w:rFonts w:ascii="Calibri" w:hAnsi="Calibri" w:cs="Calibri"/>
+          <w:szCs w:val="24"/>
+          <w:lang w:val="en"/>
+        </w:rPr>
+        <w:t>PDUs</w:t>
+      </w:r>
+      <w:r>
+        <w:rPr>
+          <w:rFonts w:ascii="Calibri" w:hAnsi="Calibri" w:cs="Calibri"/>
+          <w:szCs w:val="24"/>
+          <w:lang w:val="en"/>
+        </w:rPr>
+        <w:t xml:space="preserve"> have been worked in such a way so as to maintain the controlling information pushed by the server to a minimal size.</w:t>
       </w:r>
       <w:r>
         <w:rPr>
@@ -8924,12 +9093,6 @@
         <w:gridCol w:w="3213"/>
       </w:tblGrid>
       <w:tr>
-        <w:tblPrEx>
-          <w:tblCellMar>
-            <w:top w:w="0" w:type="dxa"/>
-            <w:bottom w:w="0" w:type="dxa"/>
-          </w:tblCellMar>
-        </w:tblPrEx>
         <w:trPr>
           <w:trHeight w:val="315"/>
         </w:trPr>
@@ -9042,12 +9205,6 @@
         </w:tc>
       </w:tr>
       <w:tr>
-        <w:tblPrEx>
-          <w:tblCellMar>
-            <w:top w:w="0" w:type="dxa"/>
-            <w:bottom w:w="0" w:type="dxa"/>
-          </w:tblCellMar>
-        </w:tblPrEx>
         <w:trPr>
           <w:trHeight w:val="600"/>
         </w:trPr>
@@ -9206,12 +9363,6 @@
         </w:tc>
       </w:tr>
       <w:tr>
-        <w:tblPrEx>
-          <w:tblCellMar>
-            <w:top w:w="0" w:type="dxa"/>
-            <w:bottom w:w="0" w:type="dxa"/>
-          </w:tblCellMar>
-        </w:tblPrEx>
         <w:trPr>
           <w:trHeight w:val="300"/>
         </w:trPr>
@@ -9346,12 +9497,6 @@
         </w:tc>
       </w:tr>
       <w:tr>
-        <w:tblPrEx>
-          <w:tblCellMar>
-            <w:top w:w="0" w:type="dxa"/>
-            <w:bottom w:w="0" w:type="dxa"/>
-          </w:tblCellMar>
-        </w:tblPrEx>
         <w:trPr>
           <w:trHeight w:val="300"/>
         </w:trPr>
@@ -9520,7 +9665,25 @@
           <w:szCs w:val="24"/>
           <w:lang w:val="en"/>
         </w:rPr>
-        <w:t xml:space="preserve">S_DENIED, S_REVOKE and S_DONE unlike blank PDU’s are status codes which also supply a reason to be accommodated if any. </w:t>
+        <w:t xml:space="preserve">S_DENIED, S_REVOKE and S_DONE unlike blank </w:t>
+      </w:r>
+      <w:r>
+        <w:rPr>
+          <w:rFonts w:ascii="Calibri" w:hAnsi="Calibri" w:cs="Calibri"/>
+          <w:sz w:val="24"/>
+          <w:szCs w:val="24"/>
+          <w:lang w:val="en"/>
+        </w:rPr>
+        <w:t>PDU</w:t>
+      </w:r>
+      <w:r>
+        <w:rPr>
+          <w:rFonts w:ascii="Calibri" w:hAnsi="Calibri" w:cs="Calibri"/>
+          <w:sz w:val="24"/>
+          <w:szCs w:val="24"/>
+          <w:lang w:val="en"/>
+        </w:rPr>
+        <w:t xml:space="preserve">’s are status codes which also supply a reason to be accommodated if any. </w:t>
       </w:r>
       <w:r>
         <w:rPr>
@@ -9541,7 +9704,25 @@
           <w:szCs w:val="24"/>
           <w:lang w:val="en"/>
         </w:rPr>
-        <w:t xml:space="preserve"> as the name suggests is a server to client message to inform the client that his request using S_TREQST cannot be served at this point. A reason can be attached in the pdu. </w:t>
+        <w:t xml:space="preserve"> as the name suggests is a server to client message to inform the client that his request using S_TREQST cannot be served at this point. A reason can be attached in the </w:t>
+      </w:r>
+      <w:r>
+        <w:rPr>
+          <w:rFonts w:ascii="Calibri" w:hAnsi="Calibri" w:cs="Calibri"/>
+          <w:sz w:val="24"/>
+          <w:szCs w:val="24"/>
+          <w:lang w:val="en"/>
+        </w:rPr>
+        <w:t>PDU</w:t>
+      </w:r>
+      <w:r>
+        <w:rPr>
+          <w:rFonts w:ascii="Calibri" w:hAnsi="Calibri" w:cs="Calibri"/>
+          <w:sz w:val="24"/>
+          <w:szCs w:val="24"/>
+          <w:lang w:val="en"/>
+        </w:rPr>
+        <w:t xml:space="preserve">. </w:t>
       </w:r>
     </w:p>
     <w:p>
@@ -9758,7 +9939,7 @@
         <w:tblLook w:val="04A0" w:firstRow="1" w:lastRow="0" w:firstColumn="1" w:lastColumn="0" w:noHBand="0" w:noVBand="1"/>
       </w:tblPr>
       <w:tblGrid>
-        <w:gridCol w:w="2049"/>
+        <w:gridCol w:w="1933"/>
         <w:gridCol w:w="1626"/>
         <w:gridCol w:w="1155"/>
         <w:gridCol w:w="4955"/>
@@ -9951,7 +10132,14 @@
                 <w:rFonts w:ascii="Calibri" w:eastAsia="Times New Roman" w:hAnsi="Calibri" w:cs="Times New Roman"/>
                 <w:color w:val="000000"/>
               </w:rPr>
-              <w:t>E(token+priviledges)</w:t>
+              <w:t>E(token+privile</w:t>
+            </w:r>
+            <w:r>
+              <w:rPr>
+                <w:rFonts w:ascii="Calibri" w:eastAsia="Times New Roman" w:hAnsi="Calibri" w:cs="Times New Roman"/>
+                <w:color w:val="000000"/>
+              </w:rPr>
+              <w:t>ges)</w:t>
             </w:r>
           </w:p>
         </w:tc>
@@ -10619,7 +10807,19 @@
         <w:rPr>
           <w:szCs w:val="24"/>
         </w:rPr>
-        <w:t xml:space="preserve">The client just echo’s back his received token+privileges but the </w:t>
+        <w:t xml:space="preserve">The client just </w:t>
+      </w:r>
+      <w:r>
+        <w:rPr>
+          <w:szCs w:val="24"/>
+        </w:rPr>
+        <w:t>echoes</w:t>
+      </w:r>
+      <w:r>
+        <w:rPr>
+          <w:szCs w:val="24"/>
+        </w:rPr>
+        <w:t xml:space="preserve"> back his received token+privileges but the </w:t>
       </w:r>
       <w:r>
         <w:rPr>
@@ -10738,7 +10938,7 @@
           <w:u w:val="single"/>
         </w:rPr>
         <w:lastRenderedPageBreak/>
-        <w:t>Miscellaneous PDU</w:t>
+        <w:t xml:space="preserve">Miscellaneous </w:t>
       </w:r>
       <w:r>
         <w:rPr>
@@ -10746,7 +10946,7 @@
           <w:sz w:val="24"/>
           <w:u w:val="single"/>
         </w:rPr>
-        <w:t>s</w:t>
+        <w:t>PDUs</w:t>
       </w:r>
     </w:p>
     <w:tbl>
@@ -10758,11 +10958,11 @@
         <w:gridCol w:w="2070"/>
         <w:gridCol w:w="80"/>
         <w:gridCol w:w="1630"/>
-        <w:gridCol w:w="440"/>
-        <w:gridCol w:w="1710"/>
-        <w:gridCol w:w="2458"/>
-        <w:gridCol w:w="2150"/>
-        <w:gridCol w:w="5373"/>
+        <w:gridCol w:w="260"/>
+        <w:gridCol w:w="1530"/>
+        <w:gridCol w:w="2818"/>
+        <w:gridCol w:w="1502"/>
+        <w:gridCol w:w="6021"/>
       </w:tblGrid>
       <w:tr>
         <w:trPr>
@@ -10817,13 +11017,20 @@
                 <w:rFonts w:ascii="Cambria" w:eastAsia="Times New Roman" w:hAnsi="Cambria" w:cs="Times New Roman"/>
                 <w:color w:val="000000"/>
               </w:rPr>
-              <w:t xml:space="preserve"> PDU</w:t>
-            </w:r>
-          </w:p>
-        </w:tc>
-        <w:tc>
-          <w:tcPr>
-            <w:tcW w:w="2070" w:type="dxa"/>
+              <w:t xml:space="preserve"> </w:t>
+            </w:r>
+            <w:r>
+              <w:rPr>
+                <w:rFonts w:ascii="Cambria" w:eastAsia="Times New Roman" w:hAnsi="Cambria" w:cs="Times New Roman"/>
+                <w:color w:val="000000"/>
+              </w:rPr>
+              <w:t>PDU</w:t>
+            </w:r>
+          </w:p>
+        </w:tc>
+        <w:tc>
+          <w:tcPr>
+            <w:tcW w:w="1890" w:type="dxa"/>
             <w:gridSpan w:val="2"/>
             <w:tcBorders>
               <w:top w:val="nil"/>
@@ -10848,7 +11055,7 @@
         </w:tc>
         <w:tc>
           <w:tcPr>
-            <w:tcW w:w="1710" w:type="dxa"/>
+            <w:tcW w:w="1530" w:type="dxa"/>
             <w:tcBorders>
               <w:top w:val="nil"/>
               <w:left w:val="nil"/>
@@ -10873,7 +11080,7 @@
         </w:tc>
         <w:tc>
           <w:tcPr>
-            <w:tcW w:w="9981" w:type="dxa"/>
+            <w:tcW w:w="10341" w:type="dxa"/>
             <w:gridSpan w:val="3"/>
             <w:tcBorders>
               <w:top w:val="nil"/>
@@ -10901,7 +11108,7 @@
       <w:tr>
         <w:trPr>
           <w:gridAfter w:val="1"/>
-          <w:wAfter w:w="5373" w:type="dxa"/>
+          <w:wAfter w:w="6021" w:type="dxa"/>
           <w:trHeight w:val="300"/>
         </w:trPr>
         <w:tc>
@@ -10938,7 +11145,7 @@
         </w:tc>
         <w:tc>
           <w:tcPr>
-            <w:tcW w:w="2070" w:type="dxa"/>
+            <w:tcW w:w="1890" w:type="dxa"/>
             <w:gridSpan w:val="2"/>
             <w:tcBorders>
               <w:top w:val="single" w:sz="4" w:space="0" w:color="auto"/>
@@ -10974,7 +11181,7 @@
         </w:tc>
         <w:tc>
           <w:tcPr>
-            <w:tcW w:w="1710" w:type="dxa"/>
+            <w:tcW w:w="1530" w:type="dxa"/>
             <w:tcBorders>
               <w:top w:val="single" w:sz="4" w:space="0" w:color="auto"/>
               <w:left w:val="nil"/>
@@ -11009,7 +11216,7 @@
         </w:tc>
         <w:tc>
           <w:tcPr>
-            <w:tcW w:w="4608" w:type="dxa"/>
+            <w:tcW w:w="4320" w:type="dxa"/>
             <w:gridSpan w:val="2"/>
             <w:tcBorders>
               <w:top w:val="single" w:sz="4" w:space="0" w:color="auto"/>
@@ -11045,7 +11252,7 @@
       <w:tr>
         <w:trPr>
           <w:gridAfter w:val="1"/>
-          <w:wAfter w:w="5373" w:type="dxa"/>
+          <w:wAfter w:w="6021" w:type="dxa"/>
           <w:trHeight w:val="300"/>
         </w:trPr>
         <w:tc>
@@ -11082,7 +11289,7 @@
         </w:tc>
         <w:tc>
           <w:tcPr>
-            <w:tcW w:w="2070" w:type="dxa"/>
+            <w:tcW w:w="1890" w:type="dxa"/>
             <w:gridSpan w:val="2"/>
             <w:tcBorders>
               <w:top w:val="nil"/>
@@ -11114,7 +11321,7 @@
         </w:tc>
         <w:tc>
           <w:tcPr>
-            <w:tcW w:w="1710" w:type="dxa"/>
+            <w:tcW w:w="1530" w:type="dxa"/>
             <w:tcBorders>
               <w:top w:val="nil"/>
               <w:left w:val="nil"/>
@@ -11145,7 +11352,7 @@
         </w:tc>
         <w:tc>
           <w:tcPr>
-            <w:tcW w:w="4608" w:type="dxa"/>
+            <w:tcW w:w="4320" w:type="dxa"/>
             <w:gridSpan w:val="2"/>
             <w:tcBorders>
               <w:top w:val="nil"/>
@@ -11207,7 +11414,7 @@
         </w:tc>
         <w:tc>
           <w:tcPr>
-            <w:tcW w:w="2070" w:type="dxa"/>
+            <w:tcW w:w="1890" w:type="dxa"/>
             <w:gridSpan w:val="2"/>
             <w:tcBorders>
               <w:top w:val="nil"/>
@@ -11233,7 +11440,7 @@
         </w:tc>
         <w:tc>
           <w:tcPr>
-            <w:tcW w:w="1710" w:type="dxa"/>
+            <w:tcW w:w="1530" w:type="dxa"/>
             <w:tcBorders>
               <w:top w:val="nil"/>
               <w:left w:val="nil"/>
@@ -11258,7 +11465,7 @@
         </w:tc>
         <w:tc>
           <w:tcPr>
-            <w:tcW w:w="9981" w:type="dxa"/>
+            <w:tcW w:w="10341" w:type="dxa"/>
             <w:gridSpan w:val="3"/>
             <w:tcBorders>
               <w:top w:val="nil"/>
@@ -11336,13 +11543,20 @@
                 <w:rFonts w:ascii="Cambria" w:eastAsia="Times New Roman" w:hAnsi="Cambria" w:cs="Times New Roman"/>
                 <w:color w:val="000000"/>
               </w:rPr>
-              <w:t xml:space="preserve"> PDU</w:t>
-            </w:r>
-          </w:p>
-        </w:tc>
-        <w:tc>
-          <w:tcPr>
-            <w:tcW w:w="2070" w:type="dxa"/>
+              <w:t xml:space="preserve"> </w:t>
+            </w:r>
+            <w:r>
+              <w:rPr>
+                <w:rFonts w:ascii="Cambria" w:eastAsia="Times New Roman" w:hAnsi="Cambria" w:cs="Times New Roman"/>
+                <w:color w:val="000000"/>
+              </w:rPr>
+              <w:t>PDU</w:t>
+            </w:r>
+          </w:p>
+        </w:tc>
+        <w:tc>
+          <w:tcPr>
+            <w:tcW w:w="1890" w:type="dxa"/>
             <w:gridSpan w:val="2"/>
             <w:tcBorders>
               <w:top w:val="nil"/>
@@ -11367,7 +11581,7 @@
         </w:tc>
         <w:tc>
           <w:tcPr>
-            <w:tcW w:w="1710" w:type="dxa"/>
+            <w:tcW w:w="1530" w:type="dxa"/>
             <w:tcBorders>
               <w:top w:val="nil"/>
               <w:left w:val="nil"/>
@@ -11392,7 +11606,7 @@
         </w:tc>
         <w:tc>
           <w:tcPr>
-            <w:tcW w:w="9981" w:type="dxa"/>
+            <w:tcW w:w="10341" w:type="dxa"/>
             <w:gridSpan w:val="3"/>
             <w:tcBorders>
               <w:top w:val="nil"/>
@@ -11420,7 +11634,7 @@
       <w:tr>
         <w:trPr>
           <w:gridAfter w:val="1"/>
-          <w:wAfter w:w="5373" w:type="dxa"/>
+          <w:wAfter w:w="6021" w:type="dxa"/>
           <w:trHeight w:val="300"/>
         </w:trPr>
         <w:tc>
@@ -11457,7 +11671,7 @@
         </w:tc>
         <w:tc>
           <w:tcPr>
-            <w:tcW w:w="2070" w:type="dxa"/>
+            <w:tcW w:w="1890" w:type="dxa"/>
             <w:gridSpan w:val="2"/>
             <w:tcBorders>
               <w:top w:val="single" w:sz="4" w:space="0" w:color="auto"/>
@@ -11493,7 +11707,7 @@
         </w:tc>
         <w:tc>
           <w:tcPr>
-            <w:tcW w:w="1710" w:type="dxa"/>
+            <w:tcW w:w="1530" w:type="dxa"/>
             <w:tcBorders>
               <w:top w:val="single" w:sz="4" w:space="0" w:color="auto"/>
               <w:left w:val="nil"/>
@@ -11528,7 +11742,7 @@
         </w:tc>
         <w:tc>
           <w:tcPr>
-            <w:tcW w:w="4608" w:type="dxa"/>
+            <w:tcW w:w="4320" w:type="dxa"/>
             <w:gridSpan w:val="2"/>
             <w:tcBorders>
               <w:top w:val="single" w:sz="4" w:space="0" w:color="auto"/>
@@ -11564,7 +11778,7 @@
       <w:tr>
         <w:trPr>
           <w:gridAfter w:val="1"/>
-          <w:wAfter w:w="5373" w:type="dxa"/>
+          <w:wAfter w:w="6021" w:type="dxa"/>
           <w:trHeight w:val="300"/>
         </w:trPr>
         <w:tc>
@@ -11601,7 +11815,7 @@
         </w:tc>
         <w:tc>
           <w:tcPr>
-            <w:tcW w:w="2070" w:type="dxa"/>
+            <w:tcW w:w="1890" w:type="dxa"/>
             <w:gridSpan w:val="2"/>
             <w:tcBorders>
               <w:top w:val="nil"/>
@@ -11633,7 +11847,7 @@
         </w:tc>
         <w:tc>
           <w:tcPr>
-            <w:tcW w:w="1710" w:type="dxa"/>
+            <w:tcW w:w="1530" w:type="dxa"/>
             <w:tcBorders>
               <w:top w:val="nil"/>
               <w:left w:val="nil"/>
@@ -11664,7 +11878,7 @@
         </w:tc>
         <w:tc>
           <w:tcPr>
-            <w:tcW w:w="4608" w:type="dxa"/>
+            <w:tcW w:w="4320" w:type="dxa"/>
             <w:gridSpan w:val="2"/>
             <w:tcBorders>
               <w:top w:val="nil"/>
@@ -11698,7 +11912,7 @@
       <w:tr>
         <w:trPr>
           <w:gridAfter w:val="1"/>
-          <w:wAfter w:w="5373" w:type="dxa"/>
+          <w:wAfter w:w="6021" w:type="dxa"/>
           <w:trHeight w:val="315"/>
         </w:trPr>
         <w:tc>
@@ -11728,7 +11942,7 @@
         </w:tc>
         <w:tc>
           <w:tcPr>
-            <w:tcW w:w="2070" w:type="dxa"/>
+            <w:tcW w:w="1890" w:type="dxa"/>
             <w:gridSpan w:val="2"/>
             <w:tcBorders>
               <w:top w:val="nil"/>
@@ -11754,7 +11968,7 @@
         </w:tc>
         <w:tc>
           <w:tcPr>
-            <w:tcW w:w="1710" w:type="dxa"/>
+            <w:tcW w:w="1530" w:type="dxa"/>
             <w:tcBorders>
               <w:top w:val="nil"/>
               <w:left w:val="nil"/>
@@ -11779,7 +11993,7 @@
         </w:tc>
         <w:tc>
           <w:tcPr>
-            <w:tcW w:w="4608" w:type="dxa"/>
+            <w:tcW w:w="4320" w:type="dxa"/>
             <w:gridSpan w:val="2"/>
             <w:tcBorders>
               <w:top w:val="nil"/>
@@ -11807,7 +12021,7 @@
       <w:tr>
         <w:trPr>
           <w:gridAfter w:val="1"/>
-          <w:wAfter w:w="5373" w:type="dxa"/>
+          <w:wAfter w:w="6021" w:type="dxa"/>
           <w:trHeight w:val="315"/>
         </w:trPr>
         <w:tc>
@@ -11859,13 +12073,20 @@
                 <w:rFonts w:ascii="Cambria" w:eastAsia="Times New Roman" w:hAnsi="Cambria" w:cs="Times New Roman"/>
                 <w:color w:val="000000"/>
               </w:rPr>
-              <w:t xml:space="preserve"> PDU</w:t>
-            </w:r>
-          </w:p>
-        </w:tc>
-        <w:tc>
-          <w:tcPr>
-            <w:tcW w:w="2070" w:type="dxa"/>
+              <w:t xml:space="preserve"> </w:t>
+            </w:r>
+            <w:r>
+              <w:rPr>
+                <w:rFonts w:ascii="Cambria" w:eastAsia="Times New Roman" w:hAnsi="Cambria" w:cs="Times New Roman"/>
+                <w:color w:val="000000"/>
+              </w:rPr>
+              <w:t>PDU</w:t>
+            </w:r>
+          </w:p>
+        </w:tc>
+        <w:tc>
+          <w:tcPr>
+            <w:tcW w:w="1890" w:type="dxa"/>
             <w:gridSpan w:val="2"/>
             <w:tcBorders>
               <w:top w:val="nil"/>
@@ -11890,7 +12111,7 @@
         </w:tc>
         <w:tc>
           <w:tcPr>
-            <w:tcW w:w="1710" w:type="dxa"/>
+            <w:tcW w:w="1530" w:type="dxa"/>
             <w:tcBorders>
               <w:top w:val="nil"/>
               <w:left w:val="nil"/>
@@ -11915,7 +12136,7 @@
         </w:tc>
         <w:tc>
           <w:tcPr>
-            <w:tcW w:w="4608" w:type="dxa"/>
+            <w:tcW w:w="4320" w:type="dxa"/>
             <w:gridSpan w:val="2"/>
             <w:tcBorders>
               <w:top w:val="nil"/>
@@ -11943,7 +12164,7 @@
       <w:tr>
         <w:trPr>
           <w:gridAfter w:val="1"/>
-          <w:wAfter w:w="5373" w:type="dxa"/>
+          <w:wAfter w:w="6021" w:type="dxa"/>
           <w:trHeight w:val="300"/>
         </w:trPr>
         <w:tc>
@@ -11980,7 +12201,7 @@
         </w:tc>
         <w:tc>
           <w:tcPr>
-            <w:tcW w:w="2070" w:type="dxa"/>
+            <w:tcW w:w="1890" w:type="dxa"/>
             <w:gridSpan w:val="2"/>
             <w:tcBorders>
               <w:top w:val="single" w:sz="4" w:space="0" w:color="auto"/>
@@ -12016,7 +12237,7 @@
         </w:tc>
         <w:tc>
           <w:tcPr>
-            <w:tcW w:w="1710" w:type="dxa"/>
+            <w:tcW w:w="1530" w:type="dxa"/>
             <w:tcBorders>
               <w:top w:val="single" w:sz="4" w:space="0" w:color="auto"/>
               <w:left w:val="nil"/>
@@ -12051,7 +12272,7 @@
         </w:tc>
         <w:tc>
           <w:tcPr>
-            <w:tcW w:w="4608" w:type="dxa"/>
+            <w:tcW w:w="4320" w:type="dxa"/>
             <w:gridSpan w:val="2"/>
             <w:tcBorders>
               <w:top w:val="single" w:sz="4" w:space="0" w:color="auto"/>
@@ -12087,7 +12308,7 @@
       <w:tr>
         <w:trPr>
           <w:gridAfter w:val="1"/>
-          <w:wAfter w:w="5373" w:type="dxa"/>
+          <w:wAfter w:w="6021" w:type="dxa"/>
           <w:trHeight w:val="300"/>
         </w:trPr>
         <w:tc>
@@ -12124,7 +12345,7 @@
         </w:tc>
         <w:tc>
           <w:tcPr>
-            <w:tcW w:w="2070" w:type="dxa"/>
+            <w:tcW w:w="1890" w:type="dxa"/>
             <w:gridSpan w:val="2"/>
             <w:tcBorders>
               <w:top w:val="nil"/>
@@ -12156,7 +12377,7 @@
         </w:tc>
         <w:tc>
           <w:tcPr>
-            <w:tcW w:w="1710" w:type="dxa"/>
+            <w:tcW w:w="1530" w:type="dxa"/>
             <w:tcBorders>
               <w:top w:val="nil"/>
               <w:left w:val="nil"/>
@@ -12187,7 +12408,7 @@
         </w:tc>
         <w:tc>
           <w:tcPr>
-            <w:tcW w:w="4608" w:type="dxa"/>
+            <w:tcW w:w="4320" w:type="dxa"/>
             <w:gridSpan w:val="2"/>
             <w:tcBorders>
               <w:top w:val="nil"/>
@@ -12221,7 +12442,7 @@
       <w:tr>
         <w:trPr>
           <w:gridAfter w:val="1"/>
-          <w:wAfter w:w="5373" w:type="dxa"/>
+          <w:wAfter w:w="6021" w:type="dxa"/>
           <w:trHeight w:val="300"/>
         </w:trPr>
         <w:tc>
@@ -12258,7 +12479,7 @@
         </w:tc>
         <w:tc>
           <w:tcPr>
-            <w:tcW w:w="2070" w:type="dxa"/>
+            <w:tcW w:w="1890" w:type="dxa"/>
             <w:gridSpan w:val="2"/>
             <w:tcBorders>
               <w:top w:val="nil"/>
@@ -12290,7 +12511,7 @@
         </w:tc>
         <w:tc>
           <w:tcPr>
-            <w:tcW w:w="1710" w:type="dxa"/>
+            <w:tcW w:w="1530" w:type="dxa"/>
             <w:tcBorders>
               <w:top w:val="nil"/>
               <w:left w:val="nil"/>
@@ -12321,7 +12542,7 @@
         </w:tc>
         <w:tc>
           <w:tcPr>
-            <w:tcW w:w="4608" w:type="dxa"/>
+            <w:tcW w:w="4320" w:type="dxa"/>
             <w:gridSpan w:val="2"/>
             <w:tcBorders>
               <w:top w:val="nil"/>
@@ -12355,7 +12576,7 @@
       <w:tr>
         <w:trPr>
           <w:gridAfter w:val="1"/>
-          <w:wAfter w:w="5373" w:type="dxa"/>
+          <w:wAfter w:w="6021" w:type="dxa"/>
           <w:trHeight w:val="300"/>
         </w:trPr>
         <w:tc>
@@ -12392,7 +12613,7 @@
         </w:tc>
         <w:tc>
           <w:tcPr>
-            <w:tcW w:w="2070" w:type="dxa"/>
+            <w:tcW w:w="1890" w:type="dxa"/>
             <w:gridSpan w:val="2"/>
             <w:tcBorders>
               <w:top w:val="nil"/>
@@ -12424,7 +12645,7 @@
         </w:tc>
         <w:tc>
           <w:tcPr>
-            <w:tcW w:w="1710" w:type="dxa"/>
+            <w:tcW w:w="1530" w:type="dxa"/>
             <w:tcBorders>
               <w:top w:val="nil"/>
               <w:left w:val="nil"/>
@@ -12455,7 +12676,7 @@
         </w:tc>
         <w:tc>
           <w:tcPr>
-            <w:tcW w:w="4608" w:type="dxa"/>
+            <w:tcW w:w="4320" w:type="dxa"/>
             <w:gridSpan w:val="2"/>
             <w:tcBorders>
               <w:top w:val="nil"/>
@@ -12481,7 +12702,21 @@
                 <w:rFonts w:ascii="Calibri" w:eastAsia="Times New Roman" w:hAnsi="Calibri" w:cs="Times New Roman"/>
                 <w:color w:val="000000"/>
               </w:rPr>
-              <w:t>suspected of malicous behavior</w:t>
+              <w:t xml:space="preserve">suspected of </w:t>
+            </w:r>
+            <w:r>
+              <w:rPr>
+                <w:rFonts w:ascii="Calibri" w:eastAsia="Times New Roman" w:hAnsi="Calibri" w:cs="Times New Roman"/>
+                <w:color w:val="000000"/>
+              </w:rPr>
+              <w:t>malicious</w:t>
+            </w:r>
+            <w:r>
+              <w:rPr>
+                <w:rFonts w:ascii="Calibri" w:eastAsia="Times New Roman" w:hAnsi="Calibri" w:cs="Times New Roman"/>
+                <w:color w:val="000000"/>
+              </w:rPr>
+              <w:t xml:space="preserve"> behavior</w:t>
             </w:r>
           </w:p>
         </w:tc>
@@ -12489,7 +12724,7 @@
       <w:tr>
         <w:trPr>
           <w:gridAfter w:val="1"/>
-          <w:wAfter w:w="5373" w:type="dxa"/>
+          <w:wAfter w:w="6021" w:type="dxa"/>
           <w:trHeight w:val="300"/>
         </w:trPr>
         <w:tc>
@@ -12526,7 +12761,7 @@
         </w:tc>
         <w:tc>
           <w:tcPr>
-            <w:tcW w:w="2070" w:type="dxa"/>
+            <w:tcW w:w="1890" w:type="dxa"/>
             <w:gridSpan w:val="2"/>
             <w:tcBorders>
               <w:top w:val="nil"/>
@@ -12558,7 +12793,7 @@
         </w:tc>
         <w:tc>
           <w:tcPr>
-            <w:tcW w:w="1710" w:type="dxa"/>
+            <w:tcW w:w="1530" w:type="dxa"/>
             <w:tcBorders>
               <w:top w:val="nil"/>
               <w:left w:val="nil"/>
@@ -12589,7 +12824,7 @@
         </w:tc>
         <w:tc>
           <w:tcPr>
-            <w:tcW w:w="4608" w:type="dxa"/>
+            <w:tcW w:w="4320" w:type="dxa"/>
             <w:gridSpan w:val="2"/>
             <w:tcBorders>
               <w:top w:val="nil"/>
@@ -12623,7 +12858,7 @@
       <w:tr>
         <w:trPr>
           <w:gridAfter w:val="1"/>
-          <w:wAfter w:w="5373" w:type="dxa"/>
+          <w:wAfter w:w="6021" w:type="dxa"/>
           <w:trHeight w:val="300"/>
         </w:trPr>
         <w:tc>
@@ -12660,7 +12895,7 @@
         </w:tc>
         <w:tc>
           <w:tcPr>
-            <w:tcW w:w="2070" w:type="dxa"/>
+            <w:tcW w:w="1890" w:type="dxa"/>
             <w:gridSpan w:val="2"/>
             <w:tcBorders>
               <w:top w:val="nil"/>
@@ -12692,7 +12927,7 @@
         </w:tc>
         <w:tc>
           <w:tcPr>
-            <w:tcW w:w="1710" w:type="dxa"/>
+            <w:tcW w:w="1530" w:type="dxa"/>
             <w:tcBorders>
               <w:top w:val="nil"/>
               <w:left w:val="nil"/>
@@ -12723,7 +12958,7 @@
         </w:tc>
         <w:tc>
           <w:tcPr>
-            <w:tcW w:w="4608" w:type="dxa"/>
+            <w:tcW w:w="4320" w:type="dxa"/>
             <w:gridSpan w:val="2"/>
             <w:tcBorders>
               <w:top w:val="nil"/>
@@ -12757,7 +12992,7 @@
       <w:tr>
         <w:trPr>
           <w:gridAfter w:val="1"/>
-          <w:wAfter w:w="5373" w:type="dxa"/>
+          <w:wAfter w:w="6021" w:type="dxa"/>
           <w:trHeight w:val="300"/>
         </w:trPr>
         <w:tc>
@@ -12788,13 +13023,34 @@
                 <w:rFonts w:ascii="Calibri" w:eastAsia="Times New Roman" w:hAnsi="Calibri" w:cs="Times New Roman"/>
                 <w:color w:val="000000"/>
               </w:rPr>
-              <w:t>overediting flag</w:t>
-            </w:r>
-          </w:p>
-        </w:tc>
-        <w:tc>
-          <w:tcPr>
-            <w:tcW w:w="2070" w:type="dxa"/>
+              <w:t>O</w:t>
+            </w:r>
+            <w:r>
+              <w:rPr>
+                <w:rFonts w:ascii="Calibri" w:eastAsia="Times New Roman" w:hAnsi="Calibri" w:cs="Times New Roman"/>
+                <w:color w:val="000000"/>
+              </w:rPr>
+              <w:t>ver</w:t>
+            </w:r>
+            <w:r>
+              <w:rPr>
+                <w:rFonts w:ascii="Calibri" w:eastAsia="Times New Roman" w:hAnsi="Calibri" w:cs="Times New Roman"/>
+                <w:color w:val="000000"/>
+              </w:rPr>
+              <w:t>-</w:t>
+            </w:r>
+            <w:r>
+              <w:rPr>
+                <w:rFonts w:ascii="Calibri" w:eastAsia="Times New Roman" w:hAnsi="Calibri" w:cs="Times New Roman"/>
+                <w:color w:val="000000"/>
+              </w:rPr>
+              <w:t>editing flag</w:t>
+            </w:r>
+          </w:p>
+        </w:tc>
+        <w:tc>
+          <w:tcPr>
+            <w:tcW w:w="1890" w:type="dxa"/>
             <w:gridSpan w:val="2"/>
             <w:tcBorders>
               <w:top w:val="nil"/>
@@ -12826,7 +13082,7 @@
         </w:tc>
         <w:tc>
           <w:tcPr>
-            <w:tcW w:w="1710" w:type="dxa"/>
+            <w:tcW w:w="1530" w:type="dxa"/>
             <w:tcBorders>
               <w:top w:val="nil"/>
               <w:left w:val="nil"/>
@@ -12857,7 +13113,7 @@
         </w:tc>
         <w:tc>
           <w:tcPr>
-            <w:tcW w:w="4608" w:type="dxa"/>
+            <w:tcW w:w="4320" w:type="dxa"/>
             <w:gridSpan w:val="2"/>
             <w:tcBorders>
               <w:top w:val="nil"/>
@@ -12891,7 +13147,7 @@
       <w:tr>
         <w:trPr>
           <w:gridAfter w:val="1"/>
-          <w:wAfter w:w="5373" w:type="dxa"/>
+          <w:wAfter w:w="6021" w:type="dxa"/>
           <w:trHeight w:val="300"/>
         </w:trPr>
         <w:tc>
@@ -12928,7 +13184,7 @@
         </w:tc>
         <w:tc>
           <w:tcPr>
-            <w:tcW w:w="2070" w:type="dxa"/>
+            <w:tcW w:w="1890" w:type="dxa"/>
             <w:gridSpan w:val="2"/>
             <w:tcBorders>
               <w:top w:val="nil"/>
@@ -12960,7 +13216,7 @@
         </w:tc>
         <w:tc>
           <w:tcPr>
-            <w:tcW w:w="1710" w:type="dxa"/>
+            <w:tcW w:w="1530" w:type="dxa"/>
             <w:tcBorders>
               <w:top w:val="nil"/>
               <w:left w:val="nil"/>
@@ -12991,7 +13247,7 @@
         </w:tc>
         <w:tc>
           <w:tcPr>
-            <w:tcW w:w="4608" w:type="dxa"/>
+            <w:tcW w:w="4320" w:type="dxa"/>
             <w:gridSpan w:val="2"/>
             <w:tcBorders>
               <w:top w:val="nil"/>
@@ -13025,7 +13281,7 @@
       <w:tr>
         <w:trPr>
           <w:gridAfter w:val="1"/>
-          <w:wAfter w:w="5373" w:type="dxa"/>
+          <w:wAfter w:w="6021" w:type="dxa"/>
           <w:trHeight w:val="300"/>
         </w:trPr>
         <w:tc>
@@ -13056,13 +13312,34 @@
                 <w:rFonts w:ascii="Calibri" w:eastAsia="Times New Roman" w:hAnsi="Calibri" w:cs="Times New Roman"/>
                 <w:color w:val="000000"/>
               </w:rPr>
-              <w:t>sockpuppet flag</w:t>
-            </w:r>
-          </w:p>
-        </w:tc>
-        <w:tc>
-          <w:tcPr>
-            <w:tcW w:w="2070" w:type="dxa"/>
+              <w:t>S</w:t>
+            </w:r>
+            <w:r>
+              <w:rPr>
+                <w:rFonts w:ascii="Calibri" w:eastAsia="Times New Roman" w:hAnsi="Calibri" w:cs="Times New Roman"/>
+                <w:color w:val="000000"/>
+              </w:rPr>
+              <w:t>ock</w:t>
+            </w:r>
+            <w:r>
+              <w:rPr>
+                <w:rFonts w:ascii="Calibri" w:eastAsia="Times New Roman" w:hAnsi="Calibri" w:cs="Times New Roman"/>
+                <w:color w:val="000000"/>
+              </w:rPr>
+              <w:t>-</w:t>
+            </w:r>
+            <w:r>
+              <w:rPr>
+                <w:rFonts w:ascii="Calibri" w:eastAsia="Times New Roman" w:hAnsi="Calibri" w:cs="Times New Roman"/>
+                <w:color w:val="000000"/>
+              </w:rPr>
+              <w:t>puppet flag</w:t>
+            </w:r>
+          </w:p>
+        </w:tc>
+        <w:tc>
+          <w:tcPr>
+            <w:tcW w:w="1890" w:type="dxa"/>
             <w:gridSpan w:val="2"/>
             <w:tcBorders>
               <w:top w:val="nil"/>
@@ -13094,7 +13371,7 @@
         </w:tc>
         <w:tc>
           <w:tcPr>
-            <w:tcW w:w="1710" w:type="dxa"/>
+            <w:tcW w:w="1530" w:type="dxa"/>
             <w:tcBorders>
               <w:top w:val="nil"/>
               <w:left w:val="nil"/>
@@ -13125,7 +13402,7 @@
         </w:tc>
         <w:tc>
           <w:tcPr>
-            <w:tcW w:w="4608" w:type="dxa"/>
+            <w:tcW w:w="4320" w:type="dxa"/>
             <w:gridSpan w:val="2"/>
             <w:tcBorders>
               <w:top w:val="nil"/>
@@ -13151,7 +13428,21 @@
                 <w:rFonts w:ascii="Calibri" w:eastAsia="Times New Roman" w:hAnsi="Calibri" w:cs="Times New Roman"/>
                 <w:color w:val="000000"/>
               </w:rPr>
-              <w:t>user suspected of being a sockpuppet for another user</w:t>
+              <w:t>user suspected of being a sock</w:t>
+            </w:r>
+            <w:r>
+              <w:rPr>
+                <w:rFonts w:ascii="Calibri" w:eastAsia="Times New Roman" w:hAnsi="Calibri" w:cs="Times New Roman"/>
+                <w:color w:val="000000"/>
+              </w:rPr>
+              <w:t>-</w:t>
+            </w:r>
+            <w:r>
+              <w:rPr>
+                <w:rFonts w:ascii="Calibri" w:eastAsia="Times New Roman" w:hAnsi="Calibri" w:cs="Times New Roman"/>
+                <w:color w:val="000000"/>
+              </w:rPr>
+              <w:t>puppet for another user</w:t>
             </w:r>
           </w:p>
         </w:tc>
@@ -13159,7 +13450,7 @@
       <w:tr>
         <w:trPr>
           <w:gridAfter w:val="1"/>
-          <w:wAfter w:w="5373" w:type="dxa"/>
+          <w:wAfter w:w="6021" w:type="dxa"/>
           <w:trHeight w:val="300"/>
         </w:trPr>
         <w:tc>
@@ -13196,7 +13487,7 @@
         </w:tc>
         <w:tc>
           <w:tcPr>
-            <w:tcW w:w="2070" w:type="dxa"/>
+            <w:tcW w:w="1890" w:type="dxa"/>
             <w:gridSpan w:val="2"/>
             <w:tcBorders>
               <w:top w:val="nil"/>
@@ -13228,7 +13519,7 @@
         </w:tc>
         <w:tc>
           <w:tcPr>
-            <w:tcW w:w="1710" w:type="dxa"/>
+            <w:tcW w:w="1530" w:type="dxa"/>
             <w:tcBorders>
               <w:top w:val="nil"/>
               <w:left w:val="nil"/>
@@ -13259,7 +13550,7 @@
         </w:tc>
         <w:tc>
           <w:tcPr>
-            <w:tcW w:w="4608" w:type="dxa"/>
+            <w:tcW w:w="4320" w:type="dxa"/>
             <w:gridSpan w:val="2"/>
             <w:tcBorders>
               <w:top w:val="nil"/>
@@ -13293,7 +13584,7 @@
       <w:tr>
         <w:trPr>
           <w:gridAfter w:val="1"/>
-          <w:wAfter w:w="5373" w:type="dxa"/>
+          <w:wAfter w:w="6021" w:type="dxa"/>
           <w:trHeight w:val="315"/>
         </w:trPr>
         <w:tc>
@@ -13323,7 +13614,7 @@
         </w:tc>
         <w:tc>
           <w:tcPr>
-            <w:tcW w:w="2070" w:type="dxa"/>
+            <w:tcW w:w="1890" w:type="dxa"/>
             <w:gridSpan w:val="2"/>
             <w:tcBorders>
               <w:top w:val="nil"/>
@@ -13349,7 +13640,7 @@
         </w:tc>
         <w:tc>
           <w:tcPr>
-            <w:tcW w:w="1710" w:type="dxa"/>
+            <w:tcW w:w="1530" w:type="dxa"/>
             <w:tcBorders>
               <w:top w:val="nil"/>
               <w:left w:val="nil"/>
@@ -13374,7 +13665,7 @@
         </w:tc>
         <w:tc>
           <w:tcPr>
-            <w:tcW w:w="4608" w:type="dxa"/>
+            <w:tcW w:w="4320" w:type="dxa"/>
             <w:gridSpan w:val="2"/>
             <w:tcBorders>
               <w:top w:val="nil"/>
@@ -13502,7 +13793,13 @@
       </w:pPr>
       <w:r>
         <w:tab/>
-        <w:t>The BLOCK message format starts with the 20 8-bit ASCII character username of the individual to be blocked.  The next 4 bytes consist of flags detailing the request.  The first flag is 2 bits and identifies the type of block being requested.  The requested block can be for the entire account (represented by 11), for access to the specific document (10), a time-based block (01) or server-decided block (00).  All implementations must allow for the server-decided block.  It is up to the given implementation whether to honor the other three versions.  The remainder of the first byte of flags are single bit flags for various reasons for requesting a block.  They are, in order, suspicion of being a malicious user, suspicion of stealing/impersonating someone else’s account, removal of the user as a collaborator on the document, preventing other users from editing by editing too much or for too long, suspicion of being or using a bot, and suspicion of being a sockpuppet, or dummy account.  The remaining 3 bytes of flags are reserved for extension, as need for more block request details may become apparent overtime.</w:t>
+        <w:t>The BLOCK message format starts with the 20 8-bit ASCII character username of the individual to be blocked.  The next 4 bytes consist of flags detailing the request.  The first flag is 2 bits and identifies the type of block being requested.  The requested block can be for the entire account (represented by 11), for access to the specific document (10), a time-based block (01) or server-decided block (00).  All implementations must allow for the server-decided block.  It is up to the given implementation whether to honor the other three versions.  The remainder of the first byte of flags are single bit flags for various reasons for requesting a block.  They are, in order, suspicion of being a malicious user, suspicion of stealing/impersonating someone else’s account, removal of the user as a collaborator on the document, preventing other users from editing by editing too much or for too long, suspicion of being or using a bot, and suspicion of being a sock</w:t>
+      </w:r>
+      <w:r>
+        <w:t>-</w:t>
+      </w:r>
+      <w:r>
+        <w:t>puppet, or dummy account.  The remaining 3 bytes of flags are reserved for extension, as need for more block request details may become apparent overtime.</w:t>
       </w:r>
     </w:p>
     <w:tbl>
@@ -13570,7 +13867,14 @@
                 <w:rFonts w:ascii="Cambria" w:eastAsia="Times New Roman" w:hAnsi="Cambria" w:cs="Times New Roman"/>
                 <w:color w:val="000000"/>
               </w:rPr>
-              <w:t xml:space="preserve"> PDU</w:t>
+              <w:t xml:space="preserve"> </w:t>
+            </w:r>
+            <w:r>
+              <w:rPr>
+                <w:rFonts w:ascii="Cambria" w:eastAsia="Times New Roman" w:hAnsi="Cambria" w:cs="Times New Roman"/>
+                <w:color w:val="000000"/>
+              </w:rPr>
+              <w:t>PDU</w:t>
             </w:r>
           </w:p>
         </w:tc>
@@ -14009,7 +14313,14 @@
                 <w:rFonts w:ascii="Cambria" w:eastAsia="Times New Roman" w:hAnsi="Cambria" w:cs="Times New Roman"/>
                 <w:color w:val="000000"/>
               </w:rPr>
-              <w:t xml:space="preserve"> PDU</w:t>
+              <w:t xml:space="preserve"> </w:t>
+            </w:r>
+            <w:r>
+              <w:rPr>
+                <w:rFonts w:ascii="Cambria" w:eastAsia="Times New Roman" w:hAnsi="Cambria" w:cs="Times New Roman"/>
+                <w:color w:val="000000"/>
+              </w:rPr>
+              <w:t>PDU</w:t>
             </w:r>
           </w:p>
         </w:tc>
@@ -14571,7 +14882,34 @@
           <w:szCs w:val="24"/>
           <w:lang w:val="en"/>
         </w:rPr>
-        <w:t xml:space="preserve">Let me first mention that the DFA above is encoded as per various pdu’s we have developed for our RTCE protocol. The DFA follows the standard formalism where messages/events received </w:t>
+        <w:t>Let me first mention that the DFA abov</w:t>
+      </w:r>
+      <w:r>
+        <w:rPr>
+          <w:rFonts w:ascii="Calibri" w:hAnsi="Calibri" w:cs="Calibri"/>
+          <w:sz w:val="24"/>
+          <w:szCs w:val="24"/>
+          <w:lang w:val="en"/>
+        </w:rPr>
+        <w:t xml:space="preserve">e is encoded as per various </w:t>
+      </w:r>
+      <w:r>
+        <w:rPr>
+          <w:rFonts w:ascii="Calibri" w:hAnsi="Calibri" w:cs="Calibri"/>
+          <w:sz w:val="24"/>
+          <w:szCs w:val="24"/>
+          <w:lang w:val="en"/>
+        </w:rPr>
+        <w:t>PDUs</w:t>
+      </w:r>
+      <w:r>
+        <w:rPr>
+          <w:rFonts w:ascii="Calibri" w:hAnsi="Calibri" w:cs="Calibri"/>
+          <w:sz w:val="24"/>
+          <w:szCs w:val="24"/>
+          <w:lang w:val="en"/>
+        </w:rPr>
+        <w:t xml:space="preserve"> we have developed for our RTCE protocol. The DFA follows the standard formalism where messages/events received </w:t>
       </w:r>
       <w:r>
         <w:rPr>
@@ -14604,7 +14942,34 @@
           <w:szCs w:val="24"/>
           <w:lang w:val="en"/>
         </w:rPr>
-        <w:t>The solid lines strictly denote the state transition for the client. The server side transitions are denoted by dotted lines. The DFA is constructed to be as comprehensive as possible and can be considered as complete in its scope as far as the pdu’s are considered.</w:t>
+        <w:t>The solid lines strictly denote the state transition for the client. The server side transitions are denoted by dotted lines. The DFA is constructed to be as comprehensive as possible and can be considered as complete</w:t>
+      </w:r>
+      <w:r>
+        <w:rPr>
+          <w:rFonts w:ascii="Calibri" w:hAnsi="Calibri" w:cs="Calibri"/>
+          <w:sz w:val="24"/>
+          <w:szCs w:val="24"/>
+          <w:lang w:val="en"/>
+        </w:rPr>
+        <w:t xml:space="preserve"> in its scope as far as the </w:t>
+      </w:r>
+      <w:r>
+        <w:rPr>
+          <w:rFonts w:ascii="Calibri" w:hAnsi="Calibri" w:cs="Calibri"/>
+          <w:sz w:val="24"/>
+          <w:szCs w:val="24"/>
+          <w:lang w:val="en"/>
+        </w:rPr>
+        <w:t>PDUs</w:t>
+      </w:r>
+      <w:r>
+        <w:rPr>
+          <w:rFonts w:ascii="Calibri" w:hAnsi="Calibri" w:cs="Calibri"/>
+          <w:sz w:val="24"/>
+          <w:szCs w:val="24"/>
+          <w:lang w:val="en"/>
+        </w:rPr>
+        <w:t xml:space="preserve"> are considered.</w:t>
       </w:r>
     </w:p>
     <w:p>
@@ -14627,7 +14992,25 @@
           <w:szCs w:val="24"/>
           <w:lang w:val="en"/>
         </w:rPr>
-        <w:t>The red lines are just an ABORT pdu sent by the client in case the client does an ungraceful abort of the active connection/handshake.</w:t>
+        <w:t xml:space="preserve">The red lines are just an ABORT </w:t>
+      </w:r>
+      <w:r>
+        <w:rPr>
+          <w:rFonts w:ascii="Calibri" w:hAnsi="Calibri" w:cs="Calibri"/>
+          <w:sz w:val="24"/>
+          <w:szCs w:val="24"/>
+          <w:lang w:val="en"/>
+        </w:rPr>
+        <w:t>PDU</w:t>
+      </w:r>
+      <w:r>
+        <w:rPr>
+          <w:rFonts w:ascii="Calibri" w:hAnsi="Calibri" w:cs="Calibri"/>
+          <w:sz w:val="24"/>
+          <w:szCs w:val="24"/>
+          <w:lang w:val="en"/>
+        </w:rPr>
+        <w:t xml:space="preserve"> sent by the client in case the client does an ungraceful abort of the active connection/handshake.</w:t>
       </w:r>
     </w:p>
     <w:p>
@@ -14692,7 +15075,43 @@
           <w:szCs w:val="24"/>
           <w:lang w:val="en"/>
         </w:rPr>
-        <w:t>The client and server are initially in the CLOSED state. The server is IDLE when it is active and then is considered active throughout its lifetime. The client enters from the CLOSED to the CONN_PENDING state when its first sends a CUAUTH to the server to authenticate its details and in short serves as a initialization of the handshake from the client end. The server recognizes the client and then sends its own authentication details through a CONNECT pdu.</w:t>
+        <w:t xml:space="preserve">The client and server are initially in the CLOSED state. The server is IDLE when it is active and then is considered active throughout its lifetime. The client enters from the CLOSED to the CONN_PENDING state when its first sends a CUAUTH to the server to authenticate its details and in short serves as </w:t>
+      </w:r>
+      <w:r>
+        <w:rPr>
+          <w:rFonts w:ascii="Calibri" w:hAnsi="Calibri" w:cs="Calibri"/>
+          <w:sz w:val="24"/>
+          <w:szCs w:val="24"/>
+          <w:lang w:val="en"/>
+        </w:rPr>
+        <w:t>an</w:t>
+      </w:r>
+      <w:r>
+        <w:rPr>
+          <w:rFonts w:ascii="Calibri" w:hAnsi="Calibri" w:cs="Calibri"/>
+          <w:sz w:val="24"/>
+          <w:szCs w:val="24"/>
+          <w:lang w:val="en"/>
+        </w:rPr>
+        <w:t xml:space="preserve"> initialization of the handshake from the client end. The server recognizes the client and then sends its own authentication details through a CONNECT </w:t>
+      </w:r>
+      <w:r>
+        <w:rPr>
+          <w:rFonts w:ascii="Calibri" w:hAnsi="Calibri" w:cs="Calibri"/>
+          <w:sz w:val="24"/>
+          <w:szCs w:val="24"/>
+          <w:lang w:val="en"/>
+        </w:rPr>
+        <w:t>PDU</w:t>
+      </w:r>
+      <w:r>
+        <w:rPr>
+          <w:rFonts w:ascii="Calibri" w:hAnsi="Calibri" w:cs="Calibri"/>
+          <w:sz w:val="24"/>
+          <w:szCs w:val="24"/>
+          <w:lang w:val="en"/>
+        </w:rPr>
+        <w:t>.</w:t>
       </w:r>
     </w:p>
     <w:p>
@@ -14726,7 +15145,29 @@
           <w:szCs w:val="24"/>
           <w:lang w:val="en"/>
         </w:rPr>
-        <w:t>although our implementation automatically sends a cack from the client once it receives a connect from the server.</w:t>
+        <w:t>although our implemen</w:t>
+      </w:r>
+      <w:r>
+        <w:rPr>
+          <w:rFonts w:ascii="Calibri" w:hAnsi="Calibri" w:cs="Calibri"/>
+          <w:i/>
+          <w:iCs/>
+          <w:sz w:val="24"/>
+          <w:szCs w:val="24"/>
+          <w:lang w:val="en"/>
+        </w:rPr>
+        <w:t>tation automatically sends a CACK</w:t>
+      </w:r>
+      <w:r>
+        <w:rPr>
+          <w:rFonts w:ascii="Calibri" w:hAnsi="Calibri" w:cs="Calibri"/>
+          <w:i/>
+          <w:iCs/>
+          <w:sz w:val="24"/>
+          <w:szCs w:val="24"/>
+          <w:lang w:val="en"/>
+        </w:rPr>
+        <w:t xml:space="preserve"> from the client once it receives a connect from the server.</w:t>
       </w:r>
       <w:r>
         <w:rPr>
@@ -14781,7 +15222,25 @@
           <w:szCs w:val="24"/>
           <w:lang w:val="en"/>
         </w:rPr>
-        <w:t xml:space="preserve">The client if at any moment in this state chooses to avail permission to make edits to the document, it enters a different state which is WRITE_DOC, it sends a request for permissions/updates to the server through a S_TREQST. The S_TREQST is needed to request for permission to edit specific sections /section of documents. The server responds with a token S_TRESPN to the client as permission to edit and then only the client can enter the WRITE_DOC state. </w:t>
+        <w:t xml:space="preserve">The client if at any moment in this state chooses to avail permission to make edits to the document, it enters a different state which is WRITE_DOC, </w:t>
+      </w:r>
+      <w:r>
+        <w:rPr>
+          <w:rFonts w:ascii="Calibri" w:hAnsi="Calibri" w:cs="Calibri"/>
+          <w:sz w:val="24"/>
+          <w:szCs w:val="24"/>
+          <w:lang w:val="en"/>
+        </w:rPr>
+        <w:t>and it</w:t>
+      </w:r>
+      <w:r>
+        <w:rPr>
+          <w:rFonts w:ascii="Calibri" w:hAnsi="Calibri" w:cs="Calibri"/>
+          <w:sz w:val="24"/>
+          <w:szCs w:val="24"/>
+          <w:lang w:val="en"/>
+        </w:rPr>
+        <w:t xml:space="preserve"> sends a request for permissions/updates to the server through a S_TREQST. The S_TREQST is needed to request for permission to edit specific sections /section of documents. The server responds with a token S_TRESPN to the client as permission to edit and then only the client can enter the WRITE_DOC state. </w:t>
       </w:r>
     </w:p>
     <w:p>
@@ -15193,7 +15652,23 @@
           <w:sz w:val="24"/>
           <w:szCs w:val="24"/>
         </w:rPr>
-        <w:t xml:space="preserve"> added to these PDUs for extensibility:</w:t>
+        <w:t xml:space="preserve"> added to these </w:t>
+      </w:r>
+      <w:r>
+        <w:rPr>
+          <w:rFonts w:cs="Times New Roman"/>
+          <w:sz w:val="24"/>
+          <w:szCs w:val="24"/>
+        </w:rPr>
+        <w:t>PDUs</w:t>
+      </w:r>
+      <w:r>
+        <w:rPr>
+          <w:rFonts w:cs="Times New Roman"/>
+          <w:sz w:val="24"/>
+          <w:szCs w:val="24"/>
+        </w:rPr>
+        <w:t xml:space="preserve"> for extensibility:</w:t>
       </w:r>
     </w:p>
     <w:p>
@@ -15215,7 +15690,23 @@
           <w:sz w:val="24"/>
           <w:szCs w:val="24"/>
         </w:rPr>
-        <w:t>Header PDU: The reserved fields (Reserved1, Reserve2, Reserve3)</w:t>
+        <w:t xml:space="preserve">Header </w:t>
+      </w:r>
+      <w:r>
+        <w:rPr>
+          <w:rFonts w:cs="Times New Roman"/>
+          <w:sz w:val="24"/>
+          <w:szCs w:val="24"/>
+        </w:rPr>
+        <w:t>PDU</w:t>
+      </w:r>
+      <w:r>
+        <w:rPr>
+          <w:rFonts w:cs="Times New Roman"/>
+          <w:sz w:val="24"/>
+          <w:szCs w:val="24"/>
+        </w:rPr>
+        <w:t>: The reserved fields (Reserved1, Reserve2, Reserve3)</w:t>
       </w:r>
     </w:p>
     <w:p>
@@ -15237,7 +15728,23 @@
           <w:sz w:val="24"/>
           <w:szCs w:val="24"/>
         </w:rPr>
-        <w:t>CUAUTH PDU: other options field</w:t>
+        <w:t xml:space="preserve">CUAUTH </w:t>
+      </w:r>
+      <w:r>
+        <w:rPr>
+          <w:rFonts w:cs="Times New Roman"/>
+          <w:sz w:val="24"/>
+          <w:szCs w:val="24"/>
+        </w:rPr>
+        <w:t>PDU</w:t>
+      </w:r>
+      <w:r>
+        <w:rPr>
+          <w:rFonts w:cs="Times New Roman"/>
+          <w:sz w:val="24"/>
+          <w:szCs w:val="24"/>
+        </w:rPr>
+        <w:t>: other options field</w:t>
       </w:r>
     </w:p>
     <w:p>
@@ -15259,7 +15766,23 @@
           <w:sz w:val="24"/>
           <w:szCs w:val="24"/>
         </w:rPr>
-        <w:t>CONNECT PDU: other options field</w:t>
+        <w:t xml:space="preserve">CONNECT </w:t>
+      </w:r>
+      <w:r>
+        <w:rPr>
+          <w:rFonts w:cs="Times New Roman"/>
+          <w:sz w:val="24"/>
+          <w:szCs w:val="24"/>
+        </w:rPr>
+        <w:t>PDU</w:t>
+      </w:r>
+      <w:r>
+        <w:rPr>
+          <w:rFonts w:cs="Times New Roman"/>
+          <w:sz w:val="24"/>
+          <w:szCs w:val="24"/>
+        </w:rPr>
+        <w:t>: other options field</w:t>
       </w:r>
     </w:p>
     <w:p>
@@ -15281,7 +15804,23 @@
           <w:sz w:val="24"/>
           <w:szCs w:val="24"/>
         </w:rPr>
-        <w:t>Section-List PDU: Growth field (Growth1 - GrowthN)</w:t>
+        <w:t xml:space="preserve">Section-List </w:t>
+      </w:r>
+      <w:r>
+        <w:rPr>
+          <w:rFonts w:cs="Times New Roman"/>
+          <w:sz w:val="24"/>
+          <w:szCs w:val="24"/>
+        </w:rPr>
+        <w:t>PDU</w:t>
+      </w:r>
+      <w:r>
+        <w:rPr>
+          <w:rFonts w:cs="Times New Roman"/>
+          <w:sz w:val="24"/>
+          <w:szCs w:val="24"/>
+        </w:rPr>
+        <w:t>: Growth field (Growth1 - GrowthN)</w:t>
       </w:r>
     </w:p>
     <w:p>
@@ -15303,7 +15842,23 @@
           <w:sz w:val="24"/>
           <w:szCs w:val="24"/>
         </w:rPr>
-        <w:t>S_TREQST PDU: R1 – R29</w:t>
+        <w:t xml:space="preserve">S_TREQST </w:t>
+      </w:r>
+      <w:r>
+        <w:rPr>
+          <w:rFonts w:cs="Times New Roman"/>
+          <w:sz w:val="24"/>
+          <w:szCs w:val="24"/>
+        </w:rPr>
+        <w:t>PDU</w:t>
+      </w:r>
+      <w:r>
+        <w:rPr>
+          <w:rFonts w:cs="Times New Roman"/>
+          <w:sz w:val="24"/>
+          <w:szCs w:val="24"/>
+        </w:rPr>
+        <w:t>: R1 – R29</w:t>
       </w:r>
     </w:p>
     <w:p>
@@ -15325,7 +15880,23 @@
           <w:sz w:val="24"/>
           <w:szCs w:val="24"/>
         </w:rPr>
-        <w:t>Block PDU: Reserved flags.</w:t>
+        <w:t xml:space="preserve">Block </w:t>
+      </w:r>
+      <w:r>
+        <w:rPr>
+          <w:rFonts w:cs="Times New Roman"/>
+          <w:sz w:val="24"/>
+          <w:szCs w:val="24"/>
+        </w:rPr>
+        <w:t>PDU</w:t>
+      </w:r>
+      <w:r>
+        <w:rPr>
+          <w:rFonts w:cs="Times New Roman"/>
+          <w:sz w:val="24"/>
+          <w:szCs w:val="24"/>
+        </w:rPr>
+        <w:t>: Reserved flags.</w:t>
       </w:r>
     </w:p>
     <w:p>
@@ -15398,7 +15969,23 @@
           <w:sz w:val="24"/>
           <w:szCs w:val="24"/>
         </w:rPr>
-        <w:t xml:space="preserve"> PDU </w:t>
+        <w:t xml:space="preserve"> </w:t>
+      </w:r>
+      <w:r>
+        <w:rPr>
+          <w:rFonts w:cs="Times New Roman"/>
+          <w:sz w:val="24"/>
+          <w:szCs w:val="24"/>
+        </w:rPr>
+        <w:t>PDU</w:t>
+      </w:r>
+      <w:r>
+        <w:rPr>
+          <w:rFonts w:cs="Times New Roman"/>
+          <w:sz w:val="24"/>
+          <w:szCs w:val="24"/>
+        </w:rPr>
+        <w:t xml:space="preserve"> </w:t>
       </w:r>
       <w:r>
         <w:rPr>
@@ -15904,7 +16491,16 @@
           <w:szCs w:val="24"/>
           <w:lang w:val="en"/>
         </w:rPr>
-        <w:t>PDU’s S_TREQST , S_TRESPN fields have changed</w:t>
+        <w:t>PDUs</w:t>
+      </w:r>
+      <w:r>
+        <w:rPr>
+          <w:rFonts w:ascii="Calibri" w:hAnsi="Calibri" w:cs="Calibri"/>
+          <w:sz w:val="24"/>
+          <w:szCs w:val="24"/>
+          <w:lang w:val="en"/>
+        </w:rPr>
+        <w:t xml:space="preserve"> S_TREQST , S_TRESPN fields have changed</w:t>
       </w:r>
     </w:p>
     <w:p>
@@ -15955,8 +16551,6 @@
         </w:rPr>
         <w:t>Tokens now are consumed when performing an S_COMMIT.   The original paper allowed the user to keep making multiple edits (S_COMMIT messages) with reusing a single token.</w:t>
       </w:r>
-      <w:bookmarkStart w:id="0" w:name="_GoBack"/>
-      <w:bookmarkEnd w:id="0"/>
     </w:p>
     <w:sectPr>
       <w:pgSz w:w="12240" w:h="15840"/>
@@ -17486,7 +18080,7 @@
 </file>
 
 <file path=customXml/itemProps1.xml><?xml version="1.0" encoding="utf-8"?>
-<ds:datastoreItem xmlns:ds="http://schemas.openxmlformats.org/officeDocument/2006/customXml" ds:itemID="{6BBCCD2A-16BB-4B52-BE8E-0AE4C9B026FB}">
+<ds:datastoreItem xmlns:ds="http://schemas.openxmlformats.org/officeDocument/2006/customXml" ds:itemID="{95164F7C-FCDA-42D8-A260-27CEE5A9CBF3}">
   <ds:schemaRefs>
     <ds:schemaRef ds:uri="http://schemas.openxmlformats.org/officeDocument/2006/bibliography"/>
   </ds:schemaRefs>

</xml_diff>

<commit_message>
Updates for performance implications
</commit_message>
<xml_diff>
--- a/Updated_Design_Team_4.docx
+++ b/Updated_Design_Team_4.docx
@@ -7706,16 +7706,7 @@
           <w:rFonts w:ascii="Calibri" w:hAnsi="Calibri" w:cs="Calibri"/>
           <w:lang w:val="en"/>
         </w:rPr>
-        <w:t xml:space="preserve"> field is a 32-bit unsigned integer. The Section as denoted above is the Section for which edit permissions are requested by the client to the server. We only allow for 1 section request at a time. Intuitively, this makes sense since</w:t>
-      </w:r>
-      <w:bookmarkStart w:id="0" w:name="_GoBack"/>
-      <w:bookmarkEnd w:id="0"/>
-      <w:r>
-        <w:rPr>
-          <w:rFonts w:ascii="Calibri" w:hAnsi="Calibri" w:cs="Calibri"/>
-          <w:lang w:val="en"/>
-        </w:rPr>
-        <w:t xml:space="preserve"> we are most likely to edit an individual section (object) at a time. </w:t>
+        <w:t xml:space="preserve"> field is a 32-bit unsigned integer. The Section as denoted above is the Section for which edit permissions are requested by the client to the server. We only allow for 1 section request at a time. Intuitively, this makes sense since we are most likely to edit an individual section (object) at a time. </w:t>
       </w:r>
     </w:p>
     <w:p>
@@ -16552,6 +16543,84 @@
         <w:t>Tokens now are consumed when performing an S_COMMIT.   The original paper allowed the user to keep making multiple edits (S_COMMIT messages) with reusing a single token.</w:t>
       </w:r>
     </w:p>
+    <w:p>
+      <w:pPr>
+        <w:pStyle w:val="ListParagraph"/>
+        <w:ind w:left="1440"/>
+        <w:rPr>
+          <w:b/>
+          <w:sz w:val="24"/>
+          <w:szCs w:val="24"/>
+          <w:u w:val="single"/>
+        </w:rPr>
+      </w:pPr>
+    </w:p>
+    <w:p>
+      <w:pPr>
+        <w:pStyle w:val="ListParagraph"/>
+        <w:numPr>
+          <w:ilvl w:val="0"/>
+          <w:numId w:val="7"/>
+        </w:numPr>
+        <w:rPr>
+          <w:b/>
+          <w:sz w:val="24"/>
+          <w:szCs w:val="24"/>
+          <w:u w:val="single"/>
+        </w:rPr>
+      </w:pPr>
+      <w:r>
+        <w:rPr>
+          <w:sz w:val="24"/>
+          <w:szCs w:val="24"/>
+        </w:rPr>
+        <w:t>While not a “change”, our server implementation did show a performance implication where we create a new thread server-side for each client that logs in to manage their session.    This was sufficient for our testing, but would not be sufficient in a larger arena with thousands of clients connecting into a server (creating thousands of threads).    We anticipate several ways that one could handle this at the server application level</w:t>
+      </w:r>
+      <w:r>
+        <w:rPr>
+          <w:sz w:val="24"/>
+          <w:szCs w:val="24"/>
+        </w:rPr>
+        <w:t>.</w:t>
+      </w:r>
+      <w:r>
+        <w:rPr>
+          <w:sz w:val="24"/>
+          <w:szCs w:val="24"/>
+        </w:rPr>
+        <w:t xml:space="preserve"> </w:t>
+      </w:r>
+      <w:r>
+        <w:rPr>
+          <w:sz w:val="24"/>
+          <w:szCs w:val="24"/>
+        </w:rPr>
+        <w:t xml:space="preserve"> One possibility is </w:t>
+      </w:r>
+      <w:r>
+        <w:rPr>
+          <w:sz w:val="24"/>
+          <w:szCs w:val="24"/>
+        </w:rPr>
+        <w:t xml:space="preserve">server discovery may be extended such that “full” servers will not reply back to be discovered, or even load-balancing such that only the least loaded server in a </w:t>
+      </w:r>
+      <w:r>
+        <w:rPr>
+          <w:sz w:val="24"/>
+          <w:szCs w:val="24"/>
+        </w:rPr>
+        <w:t xml:space="preserve">multi-server </w:t>
+      </w:r>
+      <w:r>
+        <w:rPr>
+          <w:sz w:val="24"/>
+          <w:szCs w:val="24"/>
+        </w:rPr>
+        <w:t>network may respond back to client discovery attempts.</w:t>
+      </w:r>
+      <w:bookmarkStart w:id="0" w:name="_GoBack"/>
+      <w:bookmarkEnd w:id="0"/>
+    </w:p>
     <w:sectPr>
       <w:pgSz w:w="12240" w:h="15840"/>
       <w:pgMar w:top="1440" w:right="1440" w:bottom="1440" w:left="1440" w:header="720" w:footer="720" w:gutter="0"/>
@@ -16916,7 +16985,7 @@
   <w:abstractNum w:abstractNumId="4" w15:restartNumberingAfterBreak="0">
     <w:nsid w:val="34E45B2A"/>
     <w:multiLevelType w:val="hybridMultilevel"/>
-    <w:tmpl w:val="4CD6454E"/>
+    <w:tmpl w:val="5576060C"/>
     <w:lvl w:ilvl="0" w:tplc="04090001">
       <w:start w:val="1"/>
       <w:numFmt w:val="bullet"/>
@@ -18080,7 +18149,7 @@
 </file>
 
 <file path=customXml/itemProps1.xml><?xml version="1.0" encoding="utf-8"?>
-<ds:datastoreItem xmlns:ds="http://schemas.openxmlformats.org/officeDocument/2006/customXml" ds:itemID="{95164F7C-FCDA-42D8-A260-27CEE5A9CBF3}">
+<ds:datastoreItem xmlns:ds="http://schemas.openxmlformats.org/officeDocument/2006/customXml" ds:itemID="{5A58CF7F-AFFA-40C2-A3FE-904B247AE696}">
   <ds:schemaRefs>
     <ds:schemaRef ds:uri="http://schemas.openxmlformats.org/officeDocument/2006/bibliography"/>
   </ds:schemaRefs>

</xml_diff>